<commit_message>
Improve the steps of graduation
1. Getting a CD is not required anymore
2. Add emphasis on GPA correction form
3. Put getting signature from the advisor in the same place
</commit_message>
<xml_diff>
--- a/HowToGradFromBSc.docx
+++ b/HowToGradFromBSc.docx
@@ -42,31 +42,17 @@
         </w:rPr>
         <w:t xml:space="preserve">(خاطرات </w:t>
       </w:r>
-      <w:r>
-        <w:fldChar w:fldCharType="begin"/>
-      </w:r>
-      <w:r>
-        <w:instrText xml:space="preserve"> HYPERLINK "mailto:smahmadpanah@aut.ac.ir" </w:instrText>
-      </w:r>
-      <w:r>
-        <w:fldChar w:fldCharType="separate"/>
-      </w:r>
-      <w:r>
-        <w:rPr>
-          <w:rStyle w:val="Hyperlink"/>
-          <w:rFonts w:hint="cs"/>
-          <w:rtl/>
-          <w:lang w:bidi="fa-IR"/>
-        </w:rPr>
-        <w:t>سید</w:t>
-      </w:r>
-      <w:r>
-        <w:rPr>
-          <w:rStyle w:val="Hyperlink"/>
-          <w:lang w:bidi="fa-IR"/>
-        </w:rPr>
-        <w:fldChar w:fldCharType="end"/>
-      </w:r>
+      <w:hyperlink r:id="rId4" w:history="1">
+        <w:r>
+          <w:rPr>
+            <w:rStyle w:val="Hyperlink"/>
+            <w:rFonts w:hint="cs"/>
+            <w:rtl/>
+            <w:lang w:bidi="fa-IR"/>
+          </w:rPr>
+          <w:t>سید</w:t>
+        </w:r>
+      </w:hyperlink>
       <w:r>
         <w:rPr>
           <w:rFonts w:hint="cs"/>
@@ -105,7 +91,7 @@
         </w:rPr>
         <w:t xml:space="preserve"> و </w:t>
       </w:r>
-      <w:hyperlink r:id="rId4" w:history="1">
+      <w:hyperlink r:id="rId5" w:history="1">
         <w:r>
           <w:rPr>
             <w:rStyle w:val="Hyperlink"/>
@@ -262,43 +248,27 @@
         </w:rPr>
         <w:t xml:space="preserve">(*توجه: ممکنه به خاطر فارسی بودن آدرس لینک‌های موجود در فایل، قابل دانلود نباشه؛ گرچه من به دفعات تست کردم و دوشواری نداشته. به هر حال، از </w:t>
       </w:r>
-      <w:r>
-        <w:fldChar w:fldCharType="begin"/>
-      </w:r>
-      <w:r>
-        <w:instrText xml:space="preserve"> HYPERLINK "http://ceit.aut.ac.ir/~ahmadpanah/HowToGrad/GradForms.zip" </w:instrText>
-      </w:r>
-      <w:r>
-        <w:fldChar w:fldCharType="separate"/>
-      </w:r>
-      <w:r>
-        <w:rPr>
-          <w:rStyle w:val="Hyperlink"/>
+      <w:hyperlink r:id="rId6" w:history="1">
+        <w:r>
+          <w:rPr>
+            <w:rStyle w:val="Hyperlink"/>
+            <w:rFonts w:hint="cs"/>
+            <w:sz w:val="22"/>
+            <w:szCs w:val="24"/>
+            <w:rtl/>
+            <w:lang w:bidi="fa-IR"/>
+          </w:rPr>
+          <w:t>اینجا</w:t>
+        </w:r>
+      </w:hyperlink>
+      <w:r>
+        <w:rPr>
           <w:rFonts w:hint="cs"/>
           <w:sz w:val="22"/>
           <w:szCs w:val="24"/>
           <w:rtl/>
           <w:lang w:bidi="fa-IR"/>
         </w:rPr>
-        <w:t>اینجا</w:t>
-      </w:r>
-      <w:r>
-        <w:rPr>
-          <w:rStyle w:val="Hyperlink"/>
-          <w:sz w:val="22"/>
-          <w:szCs w:val="24"/>
-          <w:lang w:bidi="fa-IR"/>
-        </w:rPr>
-        <w:fldChar w:fldCharType="end"/>
-      </w:r>
-      <w:r>
-        <w:rPr>
-          <w:rFonts w:hint="cs"/>
-          <w:sz w:val="22"/>
-          <w:szCs w:val="24"/>
-          <w:rtl/>
-          <w:lang w:bidi="fa-IR"/>
-        </w:rPr>
         <w:t xml:space="preserve"> هم می‌تونید کل‌شون رو بردارید.)</w:t>
       </w:r>
     </w:p>
@@ -307,12 +277,10 @@
         <w:bidi/>
         <w:jc w:val="both"/>
         <w:rPr>
-          <w:rFonts w:cs="Times New Roman" w:hint="cs"/>
-          <w:lang w:bidi="fa-IR"/>
-        </w:rPr>
-      </w:pPr>
-      <w:bookmarkStart w:id="0" w:name="_GoBack"/>
-      <w:bookmarkEnd w:id="0"/>
+          <w:rFonts w:cs="Times New Roman"/>
+          <w:lang w:bidi="fa-IR"/>
+        </w:rPr>
+      </w:pPr>
     </w:p>
     <w:p>
       <w:pPr>
@@ -462,7 +430,7 @@
           <w:lang w:bidi="fa-IR"/>
         </w:rPr>
       </w:pPr>
-      <w:hyperlink r:id="rId5" w:history="1">
+      <w:hyperlink r:id="rId7" w:history="1">
         <w:r>
           <w:rPr>
             <w:rStyle w:val="Hyperlink"/>
@@ -513,17 +481,55 @@
         </w:rPr>
         <w:t>، دفتر دانشکده نه! همون طبقه، سمت چپ آبدارخونه (تابلوش زده تحصیلات تکمیلی مجازی)، پارتیشن اول. (این مراحل هم ربطی به دفاع نداره.)</w:t>
       </w:r>
-    </w:p>
-    <w:p>
-      <w:pPr>
-        <w:bidi/>
-        <w:jc w:val="both"/>
-        <w:rPr>
-          <w:rtl/>
-          <w:lang w:bidi="fa-IR"/>
-        </w:rPr>
-      </w:pPr>
-      <w:hyperlink r:id="rId6" w:history="1">
+      <w:r>
+        <w:rPr>
+          <w:rFonts w:hint="cs"/>
+          <w:rtl/>
+          <w:lang w:bidi="fa-IR"/>
+        </w:rPr>
+        <w:t xml:space="preserve"> سعی کنید این فرم تسویه حساب رو به همراه </w:t>
+      </w:r>
+      <w:hyperlink r:id="rId8" w:history="1">
+        <w:r>
+          <w:rPr>
+            <w:rStyle w:val="Hyperlink"/>
+            <w:rFonts w:hint="cs"/>
+            <w:rtl/>
+            <w:lang w:bidi="fa-IR"/>
+          </w:rPr>
+          <w:t>این فرم</w:t>
+        </w:r>
+      </w:hyperlink>
+      <w:r>
+        <w:rPr>
+          <w:rStyle w:val="Hyperlink"/>
+          <w:rFonts w:hint="cs"/>
+          <w:rtl/>
+          <w:lang w:bidi="fa-IR"/>
+        </w:rPr>
+        <w:t xml:space="preserve"> </w:t>
+      </w:r>
+      <w:r>
+        <w:rPr>
+          <w:rFonts w:hint="cs"/>
+          <w:rtl/>
+          <w:lang w:bidi="fa-IR"/>
+        </w:rPr>
+        <w:t>امضاش رو از استاد راهنمای پروژه‌‌اتون بگیرید. مخصوصا اگه توی تابستون دارید کارهاتون رو انجام می‌دین.</w:t>
+      </w:r>
+      <w:bookmarkStart w:id="0" w:name="_GoBack"/>
+      <w:bookmarkEnd w:id="0"/>
+    </w:p>
+    <w:p>
+      <w:pPr>
+        <w:bidi/>
+        <w:jc w:val="both"/>
+        <w:rPr>
+          <w:rtl/>
+          <w:lang w:bidi="fa-IR"/>
+        </w:rPr>
+      </w:pPr>
+      <w:hyperlink r:id="rId9" w:history="1">
         <w:r>
           <w:rPr>
             <w:rStyle w:val="Hyperlink"/>
@@ -648,34 +654,17 @@
         </w:rPr>
         <w:t xml:space="preserve"> و </w:t>
       </w:r>
-      <w:r>
-        <w:fldChar w:fldCharType="begin"/>
-      </w:r>
-      <w:r>
-        <w:instrText xml:space="preserve"> HYPERLINK "http://ceit.aut.ac.ir/autcms/res/upload/computer-engineering/common/%D9%81%D8%B1%D9%85%20%</w:instrText>
-      </w:r>
-      <w:r>
-        <w:instrText xml:space="preserve">D8%AA%D8%AD%D9%88%DB%8C%D9%84%20%D9%86%D8%B1%D9%85%20%D8%A7%D9%81%D8%B2%D8%A7%D8%B1%20%D9%BE%D8%B1%D9%88%DA%98%D9%87.pdf" </w:instrText>
-      </w:r>
-      <w:r>
-        <w:fldChar w:fldCharType="separate"/>
-      </w:r>
-      <w:r>
-        <w:rPr>
-          <w:rStyle w:val="Hyperlink"/>
-          <w:rFonts w:hint="cs"/>
-          <w:rtl/>
-          <w:lang w:bidi="fa-IR"/>
-        </w:rPr>
-        <w:t>این فرم</w:t>
-      </w:r>
-      <w:r>
-        <w:rPr>
-          <w:rStyle w:val="Hyperlink"/>
-          <w:lang w:bidi="fa-IR"/>
-        </w:rPr>
-        <w:fldChar w:fldCharType="end"/>
-      </w:r>
+      <w:hyperlink r:id="rId10" w:history="1">
+        <w:r>
+          <w:rPr>
+            <w:rStyle w:val="Hyperlink"/>
+            <w:rFonts w:hint="cs"/>
+            <w:rtl/>
+            <w:lang w:bidi="fa-IR"/>
+          </w:rPr>
+          <w:t>این فرم</w:t>
+        </w:r>
+      </w:hyperlink>
       <w:r>
         <w:rPr>
           <w:rFonts w:hint="cs"/>
@@ -718,34 +707,17 @@
         </w:rPr>
         <w:t xml:space="preserve">حالا این فرم تسویه حساب دانشکده رو به همراه اصل و کپی فرم تطبیق واحد، </w:t>
       </w:r>
-      <w:r>
-        <w:fldChar w:fldCharType="begin"/>
-      </w:r>
-      <w:r>
-        <w:instrText xml:space="preserve"> HYPERLINK "http://ceit.aut.ac.ir/autcms/res/upload/computer-engineering/common/%D9%81%D8%B1%D9%85%20%D8%A2%D9%84%D8%A8%D9%88%D9%85%20%D9</w:instrText>
-      </w:r>
-      <w:r>
-        <w:instrText xml:space="preserve">%81%D8%A7%D8%B1%D8%BA%20%D8%A7%D9%84%D8%AA%D8%AD%D8%B5%D9%8A%D9%84%D8%A7%D9%86.pdf" </w:instrText>
-      </w:r>
-      <w:r>
-        <w:fldChar w:fldCharType="separate"/>
-      </w:r>
-      <w:r>
-        <w:rPr>
-          <w:rStyle w:val="Hyperlink"/>
-          <w:rFonts w:hint="cs"/>
-          <w:rtl/>
-          <w:lang w:bidi="fa-IR"/>
-        </w:rPr>
-        <w:t>فرم آلبوم فارغ‌التحصیلی</w:t>
-      </w:r>
-      <w:r>
-        <w:rPr>
-          <w:rStyle w:val="Hyperlink"/>
-          <w:lang w:bidi="fa-IR"/>
-        </w:rPr>
-        <w:fldChar w:fldCharType="end"/>
-      </w:r>
+      <w:hyperlink r:id="rId11" w:history="1">
+        <w:r>
+          <w:rPr>
+            <w:rStyle w:val="Hyperlink"/>
+            <w:rFonts w:hint="cs"/>
+            <w:rtl/>
+            <w:lang w:bidi="fa-IR"/>
+          </w:rPr>
+          <w:t>فرم آلبوم فارغ‌التحصیلی</w:t>
+        </w:r>
+      </w:hyperlink>
       <w:r>
         <w:rPr>
           <w:rFonts w:hint="cs"/>
@@ -794,7 +766,6 @@
         <w:bidi/>
         <w:jc w:val="both"/>
         <w:rPr>
-          <w:rFonts w:hint="cs"/>
           <w:rtl/>
           <w:lang w:bidi="fa-IR"/>
         </w:rPr>
@@ -807,6 +778,14 @@
         </w:rPr>
         <w:t xml:space="preserve">بعدش از خانم قرایی فرم اصلاح معدل می‌گیرید. توی این فرم تا 15 واحد از درسایی که افتادید رو می‌تونید بنویسید که حذف کنن براتون. این فرم رو باید معاون آموزشی پر کنه و خانم قرایی اتوماسیون کنه. </w:t>
       </w:r>
+      <w:r>
+        <w:rPr>
+          <w:rFonts w:hint="cs"/>
+          <w:rtl/>
+          <w:lang w:bidi="fa-IR"/>
+        </w:rPr>
+        <w:t>دقت کنید که اگه این بخش انجام نشده باشه، شما نمی‌تونید ادامه راه رو برید! چه واحدی برای اصلاح داشته باشید و چه نداشته باشید!</w:t>
+      </w:r>
     </w:p>
     <w:p>
       <w:pPr>
@@ -851,21 +830,19 @@
         </w:rPr>
         <w:t xml:space="preserve">در مدت اون 48 ساعت </w:t>
       </w:r>
-      <w:proofErr w:type="spellStart"/>
       <w:r>
         <w:rPr>
           <w:lang w:bidi="fa-IR"/>
         </w:rPr>
         <w:t>samad</w:t>
       </w:r>
-      <w:proofErr w:type="spellEnd"/>
-      <w:r>
-        <w:rPr>
-          <w:rFonts w:hint="cs"/>
-          <w:rtl/>
-          <w:lang w:bidi="fa-IR"/>
-        </w:rPr>
-        <w:t xml:space="preserve"> می‌تونید این کارها رو بکنید. حالا که از تغذیه تسویه کردید، خودش توضیح داده که کجا باید سر بزنید برای اداره رفاه. معاونت دانشجویی (درب حافظ)، طبقه اول، اتاقش رو هم گفته. پسرها و دخترها جایی که باید برن فرق داره. برای وام و خوابگاه باید یه کارهایی بکنید که نمی‌دونم ولی تو همون ساختمونه. طبق گفته دوستان، برای وام، همون‌ ساختمون باید پیگیری کنید که اگه بخواید دفترچه قسط وام صادر بشه، باید 72 ساعت صبر کنید. البته باید 10 درصد از وام رو همون موقع پرداخت کنید. اگه هم که کلش رو پرداخت کنید همون موقع، نهایتا 48 ساعت بعدش عدم بدهی میشه. برای خوابگاه هم همون‌جا بدهی یا </w:t>
+      <w:r>
+        <w:rPr>
+          <w:rFonts w:hint="cs"/>
+          <w:rtl/>
+          <w:lang w:bidi="fa-IR"/>
+        </w:rPr>
+        <w:t xml:space="preserve"> می‌تونید این کارها رو بکنید. حالا که از تغذیه تسویه کردید، خودش توضیح داده که کجا باید سر بزنید برای اداره رفاه. معاونت دانشجویی (درب حافظ)، طبقه اول، اتاقش رو هم گفته. پسرها و دخترها جایی که باید برن فرق داره. برای وام و خوابگاه باید یه کارهایی بکنید که نمی‌دونم ولی تو همون ساختمونه. طبق گفته دوستان، برای وام، همون‌ ساختمون باید پیگیری کنید که اگه بخواید دفترچه قسط وام صادر بشه، باید 72 ساعت صبر کنید. البته باید 10 درصد از وام رو همون موقع پرداخت کنید. اگه هم که کلش </w:t>
       </w:r>
       <w:r>
         <w:rPr>
@@ -874,7 +851,7 @@
           <w:lang w:bidi="fa-IR"/>
         </w:rPr>
         <w:lastRenderedPageBreak/>
-        <w:t>بستانکاری‌تون معلوم میشه و کار طولانی‌ای نیست گویا. بعد از اینا، اونجا هم تو پرتالتون می‌نویسه که مجاز شده. اگه خوابگاه و وام نداشته باشید، چند دقیقه بیشتر طول نمی‌کشه. (این قسمت هم ربطی به دفاع نداره)</w:t>
+        <w:t>رو پرداخت کنید همون موقع، نهایتا 48 ساعت بعدش عدم بدهی میشه. برای خوابگاه هم همون‌جا بدهی یا بستانکاری‌تون معلوم میشه و کار طولانی‌ای نیست گویا. بعد از اینا، اونجا هم تو پرتالتون می‌نویسه که مجاز شده. اگه خوابگاه و وام نداشته باشید، چند دقیقه بیشتر طول نمی‌کشه. (این قسمت هم ربطی به دفاع نداره)</w:t>
       </w:r>
     </w:p>
     <w:p>
@@ -902,7 +879,7 @@
         </w:rPr>
         <w:t xml:space="preserve">برید تو سایت کتابخونه مرکزی و طبق </w:t>
       </w:r>
-      <w:hyperlink r:id="rId7" w:history="1">
+      <w:hyperlink r:id="rId12" w:history="1">
         <w:r>
           <w:rPr>
             <w:rStyle w:val="Hyperlink"/>
@@ -919,68 +896,29 @@
           <w:rtl/>
           <w:lang w:bidi="fa-IR"/>
         </w:rPr>
-        <w:t xml:space="preserve">، اطلاعات پایان‌نامه‌تون رو وارد کنید (درست و دقیق!). سپس دقیقا طبق </w:t>
-      </w:r>
-      <w:hyperlink r:id="rId8" w:history="1">
-        <w:r>
-          <w:rPr>
-            <w:rStyle w:val="Hyperlink"/>
-            <w:rFonts w:hint="cs"/>
-            <w:rtl/>
-            <w:lang w:bidi="fa-IR"/>
-          </w:rPr>
-          <w:t>این</w:t>
-        </w:r>
-      </w:hyperlink>
-      <w:r>
-        <w:rPr>
-          <w:rFonts w:hint="cs"/>
-          <w:rtl/>
-          <w:lang w:bidi="fa-IR"/>
-        </w:rPr>
-        <w:t xml:space="preserve"> یه </w:t>
-      </w:r>
-      <w:r>
-        <w:rPr>
-          <w:lang w:bidi="fa-IR"/>
-        </w:rPr>
-        <w:t>CD</w:t>
-      </w:r>
-      <w:r>
-        <w:rPr>
-          <w:rFonts w:hint="cs"/>
-          <w:rtl/>
-          <w:lang w:bidi="fa-IR"/>
-        </w:rPr>
-        <w:t xml:space="preserve"> رایت می‌کنید. حتما رعایت کنید همه چیز رو که بیخودی علاف نشید. اول چک کنید که کتابی امانت نگرفته باشید که پس نداده باشید! اگه جریمه‌ای یا بدهی باید پرداخت کنید، برید پرداخت کنید به مخزن کتابخونه. حالا </w:t>
-      </w:r>
-      <w:r>
-        <w:rPr>
-          <w:lang w:bidi="fa-IR"/>
-        </w:rPr>
-        <w:t>CD</w:t>
-      </w:r>
-      <w:r>
-        <w:rPr>
-          <w:rFonts w:hint="cs"/>
-          <w:rtl/>
-          <w:lang w:bidi="fa-IR"/>
-        </w:rPr>
-        <w:t xml:space="preserve">‌به‌دست، میرید دمِ کتابخونه مرکزی، تالار نشریات، اونجا طرف </w:t>
-      </w:r>
-      <w:r>
-        <w:rPr>
-          <w:lang w:bidi="fa-IR"/>
-        </w:rPr>
-        <w:t>CD</w:t>
-      </w:r>
-      <w:r>
-        <w:rPr>
-          <w:rFonts w:hint="cs"/>
-          <w:rtl/>
-          <w:lang w:bidi="fa-IR"/>
-        </w:rPr>
-        <w:t xml:space="preserve"> رو می‌گیره، چک می‌کنه محتویاتش رو و قسمت فراغت کتابخونه دانشگاه پرتال رو هم مجاز می‌کنه. برای بخش معاونت پژوهشی پرتال فراغت هم هیچ کاری نکنید. اگه واحد مالی داشتید، مثل ترم تابستون، یه سر برید دفتر دوره‌های آزاد، طبقه هشتم نساجی و بهش بگید که مجاز کنه اون هم. </w:t>
+        <w:t>، اطلاعات پایان‌نامه‌تون رو وارد کنید (درست و دقیق!). حتما رعایت کنید همه چیز رو که بیخودی علاف نشید. اول چک کنید که کتابی امانت نگرفته باشید که پس نداده باشید! اگه جریمه‌ای یا بدهی باید پرداخت کنید، برید پرداخت کنید به مخزن کتابخونه. میرید دمِ کتابخونه</w:t>
+      </w:r>
+      <w:r>
+        <w:rPr>
+          <w:rFonts w:hint="cs"/>
+          <w:rtl/>
+          <w:lang w:bidi="fa-IR"/>
+        </w:rPr>
+        <w:t xml:space="preserve"> مرکزی، تالار نشریات، اونجا طرف</w:t>
+      </w:r>
+      <w:r>
+        <w:rPr>
+          <w:lang w:bidi="fa-IR"/>
+        </w:rPr>
+        <w:t xml:space="preserve"> </w:t>
+      </w:r>
+      <w:r>
+        <w:rPr>
+          <w:rFonts w:hint="cs"/>
+          <w:rtl/>
+          <w:lang w:bidi="fa-IR"/>
+        </w:rPr>
+        <w:t xml:space="preserve">قسمت فراغت کتابخونه دانشگاه پرتال رو هم مجاز می‌کنه. برای بخش معاونت پژوهشی پرتال فراغت هم هیچ کاری نکنید. اگه واحد مالی داشتید، مثل ترم تابستون، یه سر برید دفتر دوره‌های آزاد، طبقه هشتم نساجی و بهش بگید که مجاز کنه اون هم. </w:t>
       </w:r>
     </w:p>
     <w:p>
@@ -1096,7 +1034,7 @@
         <w:lastRenderedPageBreak/>
         <w:t xml:space="preserve">از الان به بعد دیگه کاری ندارید تا همون هفت روز کاری دیگه که گواهی مدرکتون بیاد. گواهی مدرک رو که گرفتید، یه کپی بگیرید و به همراه کپی کارت ملی، یه عکس و پر شده </w:t>
       </w:r>
-      <w:hyperlink r:id="rId9" w:history="1">
+      <w:hyperlink r:id="rId13" w:history="1">
         <w:r>
           <w:rPr>
             <w:rStyle w:val="Hyperlink"/>

</xml_diff>

<commit_message>
Add the author of this edition
</commit_message>
<xml_diff>
--- a/HowToGradFromBSc.docx
+++ b/HowToGradFromBSc.docx
@@ -42,31 +42,17 @@
         </w:rPr>
         <w:t xml:space="preserve">(خاطرات </w:t>
       </w:r>
-      <w:r>
-        <w:fldChar w:fldCharType="begin"/>
-      </w:r>
-      <w:r>
-        <w:instrText xml:space="preserve"> HYPERLINK "mailto:smahmadpanah@aut.ac.ir" </w:instrText>
-      </w:r>
-      <w:r>
-        <w:fldChar w:fldCharType="separate"/>
-      </w:r>
-      <w:r>
-        <w:rPr>
-          <w:rStyle w:val="Hyperlink"/>
-          <w:rFonts w:hint="cs"/>
-          <w:rtl/>
-          <w:lang w:bidi="fa-IR"/>
-        </w:rPr>
-        <w:t>سید</w:t>
-      </w:r>
-      <w:r>
-        <w:rPr>
-          <w:rStyle w:val="Hyperlink"/>
-          <w:lang w:bidi="fa-IR"/>
-        </w:rPr>
-        <w:fldChar w:fldCharType="end"/>
-      </w:r>
+      <w:hyperlink r:id="rId4" w:history="1">
+        <w:r>
+          <w:rPr>
+            <w:rStyle w:val="Hyperlink"/>
+            <w:rFonts w:hint="cs"/>
+            <w:rtl/>
+            <w:lang w:bidi="fa-IR"/>
+          </w:rPr>
+          <w:t>سید</w:t>
+        </w:r>
+      </w:hyperlink>
       <w:r>
         <w:rPr>
           <w:rFonts w:hint="cs"/>
@@ -97,7 +83,7 @@
         </w:rPr>
         <w:t xml:space="preserve"> </w:t>
       </w:r>
-      <w:hyperlink r:id="rId4" w:history="1">
+      <w:hyperlink r:id="rId5" w:history="1">
         <w:r>
           <w:rPr>
             <w:rStyle w:val="Hyperlink"/>
@@ -108,8 +94,6 @@
           <w:t>شیوا زمانی</w:t>
         </w:r>
       </w:hyperlink>
-      <w:bookmarkStart w:id="0" w:name="_GoBack"/>
-      <w:bookmarkEnd w:id="0"/>
       <w:r>
         <w:rPr>
           <w:rFonts w:hint="cs"/>
@@ -126,7 +110,7 @@
         </w:rPr>
         <w:t xml:space="preserve"> </w:t>
       </w:r>
-      <w:hyperlink r:id="rId5" w:history="1">
+      <w:hyperlink r:id="rId6" w:history="1">
         <w:r>
           <w:rPr>
             <w:rStyle w:val="Hyperlink"/>
@@ -145,7 +129,7 @@
         </w:rPr>
         <w:t xml:space="preserve">، </w:t>
       </w:r>
-      <w:hyperlink r:id="rId6" w:history="1">
+      <w:hyperlink r:id="rId7" w:history="1">
         <w:r>
           <w:rPr>
             <w:rStyle w:val="Hyperlink"/>
@@ -248,7 +232,25 @@
           <w:rtl/>
           <w:lang w:bidi="fa-IR"/>
         </w:rPr>
-        <w:t xml:space="preserve"> (مهندس زمانی)</w:t>
+        <w:t xml:space="preserve"> (</w:t>
+      </w:r>
+      <w:r>
+        <w:rPr>
+          <w:rFonts w:hint="cs"/>
+          <w:rtl/>
+          <w:lang w:bidi="fa-IR"/>
+        </w:rPr>
+        <w:t>شیوا</w:t>
+      </w:r>
+      <w:bookmarkStart w:id="0" w:name="_GoBack"/>
+      <w:bookmarkEnd w:id="0"/>
+      <w:r>
+        <w:rPr>
+          <w:rFonts w:hint="cs"/>
+          <w:rtl/>
+          <w:lang w:bidi="fa-IR"/>
+        </w:rPr>
+        <w:t xml:space="preserve"> زمانی)</w:t>
       </w:r>
       <w:r>
         <w:rPr>
@@ -286,7 +288,23 @@
           <w:rtl/>
           <w:lang w:bidi="fa-IR"/>
         </w:rPr>
-        <w:t>| نسخه پنجم: ۱۵ مرداد ۱۳۹۷</w:t>
+        <w:t>| نسخه پنجم</w:t>
+      </w:r>
+      <w:r>
+        <w:rPr>
+          <w:rFonts w:hint="cs"/>
+          <w:rtl/>
+          <w:lang w:bidi="fa-IR"/>
+        </w:rPr>
+        <w:t xml:space="preserve"> (ایمان تبریزیان)</w:t>
+      </w:r>
+      <w:r>
+        <w:rPr>
+          <w:rFonts w:hint="cs"/>
+          <w:rtl/>
+          <w:lang w:bidi="fa-IR"/>
+        </w:rPr>
+        <w:t>: ۱۵ مرداد ۱۳۹۷</w:t>
       </w:r>
     </w:p>
     <w:p>
@@ -310,43 +328,27 @@
         </w:rPr>
         <w:t xml:space="preserve">(*توجه: ممکنه به خاطر فارسی بودن آدرس لینک‌های موجود در فایل، قابل دانلود نباشه؛ گرچه من به دفعات تست کردم و دوشواری نداشته. به هر حال، از </w:t>
       </w:r>
-      <w:r>
-        <w:fldChar w:fldCharType="begin"/>
-      </w:r>
-      <w:r>
-        <w:instrText xml:space="preserve"> HYPERLINK "http://ceit.aut.ac.ir/~ahmadpanah/HowToGrad/GradForms.zip" </w:instrText>
-      </w:r>
-      <w:r>
-        <w:fldChar w:fldCharType="separate"/>
-      </w:r>
-      <w:r>
-        <w:rPr>
-          <w:rStyle w:val="Hyperlink"/>
+      <w:hyperlink r:id="rId8" w:history="1">
+        <w:r>
+          <w:rPr>
+            <w:rStyle w:val="Hyperlink"/>
+            <w:rFonts w:hint="cs"/>
+            <w:sz w:val="22"/>
+            <w:szCs w:val="24"/>
+            <w:rtl/>
+            <w:lang w:bidi="fa-IR"/>
+          </w:rPr>
+          <w:t>اینجا</w:t>
+        </w:r>
+      </w:hyperlink>
+      <w:r>
+        <w:rPr>
           <w:rFonts w:hint="cs"/>
           <w:sz w:val="22"/>
           <w:szCs w:val="24"/>
           <w:rtl/>
           <w:lang w:bidi="fa-IR"/>
         </w:rPr>
-        <w:t>اینجا</w:t>
-      </w:r>
-      <w:r>
-        <w:rPr>
-          <w:rStyle w:val="Hyperlink"/>
-          <w:sz w:val="22"/>
-          <w:szCs w:val="24"/>
-          <w:lang w:bidi="fa-IR"/>
-        </w:rPr>
-        <w:fldChar w:fldCharType="end"/>
-      </w:r>
-      <w:r>
-        <w:rPr>
-          <w:rFonts w:hint="cs"/>
-          <w:sz w:val="22"/>
-          <w:szCs w:val="24"/>
-          <w:rtl/>
-          <w:lang w:bidi="fa-IR"/>
-        </w:rPr>
         <w:t xml:space="preserve"> هم می‌تونید کل‌شون رو بردارید.)</w:t>
       </w:r>
     </w:p>
@@ -508,7 +510,7 @@
           <w:lang w:bidi="fa-IR"/>
         </w:rPr>
       </w:pPr>
-      <w:hyperlink r:id="rId7" w:history="1">
+      <w:hyperlink r:id="rId9" w:history="1">
         <w:r>
           <w:rPr>
             <w:rStyle w:val="Hyperlink"/>
@@ -567,18 +569,17 @@
         </w:rPr>
         <w:t xml:space="preserve"> سعی کنید این فرم تسویه حساب رو به همراه </w:t>
       </w:r>
-      <w:r>
-        <w:fldChar w:fldCharType="begin"/>
-      </w:r>
-      <w:r>
-        <w:instrText xml:space="preserve"> HYPE</w:instrText>
-      </w:r>
-      <w:r>
-        <w:instrText xml:space="preserve">RLINK "http://ceit.aut.ac.ir/autcms/res/upload/computer-engineering/common/%D9%81%D8%B1%D9%85%20%D8%AA%D8%AD%D9%88%DB%8C%D9%84%20%D9%86%D8%B1%D9%85%20%D8%A7%D9%81%D8%B2%D8%A7%D8%B1%20%D9%BE%D8%B1%D9%88%DA%98%D9%87.pdf" </w:instrText>
-      </w:r>
-      <w:r>
-        <w:fldChar w:fldCharType="separate"/>
-      </w:r>
+      <w:hyperlink r:id="rId10" w:history="1">
+        <w:r>
+          <w:rPr>
+            <w:rStyle w:val="Hyperlink"/>
+            <w:rFonts w:hint="cs"/>
+            <w:rtl/>
+            <w:lang w:bidi="fa-IR"/>
+          </w:rPr>
+          <w:t>این فرم</w:t>
+        </w:r>
+      </w:hyperlink>
       <w:r>
         <w:rPr>
           <w:rStyle w:val="Hyperlink"/>
@@ -586,22 +587,6 @@
           <w:rtl/>
           <w:lang w:bidi="fa-IR"/>
         </w:rPr>
-        <w:t>این فرم</w:t>
-      </w:r>
-      <w:r>
-        <w:rPr>
-          <w:rStyle w:val="Hyperlink"/>
-          <w:lang w:bidi="fa-IR"/>
-        </w:rPr>
-        <w:fldChar w:fldCharType="end"/>
-      </w:r>
-      <w:r>
-        <w:rPr>
-          <w:rStyle w:val="Hyperlink"/>
-          <w:rFonts w:hint="cs"/>
-          <w:rtl/>
-          <w:lang w:bidi="fa-IR"/>
-        </w:rPr>
         <w:t xml:space="preserve"> </w:t>
       </w:r>
       <w:r>
@@ -622,7 +607,7 @@
           <w:lang w:bidi="fa-IR"/>
         </w:rPr>
       </w:pPr>
-      <w:hyperlink r:id="rId8" w:history="1">
+      <w:hyperlink r:id="rId11" w:history="1">
         <w:r>
           <w:rPr>
             <w:rStyle w:val="Hyperlink"/>
@@ -747,34 +732,17 @@
         </w:rPr>
         <w:t xml:space="preserve"> و </w:t>
       </w:r>
-      <w:r>
-        <w:fldChar w:fldCharType="begin"/>
-      </w:r>
-      <w:r>
-        <w:instrText xml:space="preserve"> HYPERLINK "http://ceit.aut.ac.ir/autcms/res/upload/computer-engineering</w:instrText>
-      </w:r>
-      <w:r>
-        <w:instrText xml:space="preserve">/common/%D9%81%D8%B1%D9%85%20%D8%AA%D8%AD%D9%88%DB%8C%D9%84%20%D9%86%D8%B1%D9%85%20%D8%A7%D9%81%D8%B2%D8%A7%D8%B1%20%D9%BE%D8%B1%D9%88%DA%98%D9%87.pdf" </w:instrText>
-      </w:r>
-      <w:r>
-        <w:fldChar w:fldCharType="separate"/>
-      </w:r>
-      <w:r>
-        <w:rPr>
-          <w:rStyle w:val="Hyperlink"/>
-          <w:rFonts w:hint="cs"/>
-          <w:rtl/>
-          <w:lang w:bidi="fa-IR"/>
-        </w:rPr>
-        <w:t>این فرم</w:t>
-      </w:r>
-      <w:r>
-        <w:rPr>
-          <w:rStyle w:val="Hyperlink"/>
-          <w:lang w:bidi="fa-IR"/>
-        </w:rPr>
-        <w:fldChar w:fldCharType="end"/>
-      </w:r>
+      <w:hyperlink r:id="rId12" w:history="1">
+        <w:r>
+          <w:rPr>
+            <w:rStyle w:val="Hyperlink"/>
+            <w:rFonts w:hint="cs"/>
+            <w:rtl/>
+            <w:lang w:bidi="fa-IR"/>
+          </w:rPr>
+          <w:t>این فرم</w:t>
+        </w:r>
+      </w:hyperlink>
       <w:r>
         <w:rPr>
           <w:rFonts w:hint="cs"/>
@@ -817,34 +785,17 @@
         </w:rPr>
         <w:t xml:space="preserve">حالا این فرم تسویه حساب دانشکده رو به همراه اصل و کپی فرم تطبیق واحد، </w:t>
       </w:r>
-      <w:r>
-        <w:fldChar w:fldCharType="begin"/>
-      </w:r>
-      <w:r>
-        <w:instrText xml:space="preserve"> HYPERLINK "http://ceit.aut.ac.ir/autcms/res/upload/computer-engineering/common/%D9%81%D8%B1%D9%85%20%D8%A2%</w:instrText>
-      </w:r>
-      <w:r>
-        <w:instrText xml:space="preserve">D9%84%D8%A8%D9%88%D9%85%20%D9%81%D8%A7%D8%B1%D8%BA%20%D8%A7%D9%84%D8%AA%D8%AD%D8%B5%D9%8A%D9%84%D8%A7%D9%86.pdf" </w:instrText>
-      </w:r>
-      <w:r>
-        <w:fldChar w:fldCharType="separate"/>
-      </w:r>
-      <w:r>
-        <w:rPr>
-          <w:rStyle w:val="Hyperlink"/>
-          <w:rFonts w:hint="cs"/>
-          <w:rtl/>
-          <w:lang w:bidi="fa-IR"/>
-        </w:rPr>
-        <w:t>فرم آلبوم فارغ‌التحصیلی</w:t>
-      </w:r>
-      <w:r>
-        <w:rPr>
-          <w:rStyle w:val="Hyperlink"/>
-          <w:lang w:bidi="fa-IR"/>
-        </w:rPr>
-        <w:fldChar w:fldCharType="end"/>
-      </w:r>
+      <w:hyperlink r:id="rId13" w:history="1">
+        <w:r>
+          <w:rPr>
+            <w:rStyle w:val="Hyperlink"/>
+            <w:rFonts w:hint="cs"/>
+            <w:rtl/>
+            <w:lang w:bidi="fa-IR"/>
+          </w:rPr>
+          <w:t>فرم آلبوم فارغ‌التحصیلی</w:t>
+        </w:r>
+      </w:hyperlink>
       <w:r>
         <w:rPr>
           <w:rFonts w:hint="cs"/>
@@ -957,14 +908,12 @@
         </w:rPr>
         <w:t xml:space="preserve">در مدت اون 48 ساعت </w:t>
       </w:r>
-      <w:proofErr w:type="spellStart"/>
       <w:r>
         <w:rPr>
           <w:lang w:bidi="fa-IR"/>
         </w:rPr>
         <w:t>samad</w:t>
       </w:r>
-      <w:proofErr w:type="spellEnd"/>
       <w:r>
         <w:rPr>
           <w:rFonts w:hint="cs"/>
@@ -1008,7 +957,7 @@
         </w:rPr>
         <w:t xml:space="preserve">برید تو سایت کتابخونه مرکزی و طبق </w:t>
       </w:r>
-      <w:hyperlink r:id="rId9" w:history="1">
+      <w:hyperlink r:id="rId14" w:history="1">
         <w:r>
           <w:rPr>
             <w:rStyle w:val="Hyperlink"/>
@@ -1163,7 +1112,7 @@
         <w:lastRenderedPageBreak/>
         <w:t xml:space="preserve">از الان به بعد دیگه کاری ندارید تا همون هفت روز کاری دیگه که گواهی مدرکتون بیاد. گواهی مدرک رو که گرفتید، یه کپی بگیرید و به همراه کپی کارت ملی، یه عکس و پر شده </w:t>
       </w:r>
-      <w:hyperlink r:id="rId10" w:history="1">
+      <w:hyperlink r:id="rId15" w:history="1">
         <w:r>
           <w:rPr>
             <w:rStyle w:val="Hyperlink"/>

</xml_diff>

<commit_message>
Add HowToGradFromBSc 6th Edition
</commit_message>
<xml_diff>
--- a/HowToGradFromBSc.docx
+++ b/HowToGradFromBSc.docx
@@ -30,6 +30,8 @@
         <w:bidi/>
         <w:jc w:val="center"/>
         <w:rPr>
+          <w:color w:val="0000FF" w:themeColor="hyperlink"/>
+          <w:u w:val="single"/>
           <w:rtl/>
           <w:lang w:bidi="fa-IR"/>
         </w:rPr>
@@ -42,7 +44,7 @@
         </w:rPr>
         <w:t xml:space="preserve">(خاطرات </w:t>
       </w:r>
-      <w:hyperlink r:id="rId4" w:history="1">
+      <w:hyperlink r:id="rId5" w:history="1">
         <w:r>
           <w:rPr>
             <w:rStyle w:val="Hyperlink"/>
@@ -83,7 +85,7 @@
         </w:rPr>
         <w:t xml:space="preserve"> </w:t>
       </w:r>
-      <w:hyperlink r:id="rId5" w:history="1">
+      <w:hyperlink r:id="rId6" w:history="1">
         <w:r>
           <w:rPr>
             <w:rStyle w:val="Hyperlink"/>
@@ -110,7 +112,7 @@
         </w:rPr>
         <w:t xml:space="preserve"> </w:t>
       </w:r>
-      <w:hyperlink r:id="rId6" w:history="1">
+      <w:hyperlink r:id="rId7" w:history="1">
         <w:r>
           <w:rPr>
             <w:rStyle w:val="Hyperlink"/>
@@ -129,7 +131,7 @@
         </w:rPr>
         <w:t xml:space="preserve">، </w:t>
       </w:r>
-      <w:hyperlink r:id="rId7" w:history="1">
+      <w:hyperlink r:id="rId8" w:history="1">
         <w:r>
           <w:rPr>
             <w:rStyle w:val="Hyperlink"/>
@@ -142,6 +144,71 @@
       </w:hyperlink>
       <w:r>
         <w:rPr>
+          <w:rStyle w:val="Hyperlink"/>
+          <w:rFonts w:hint="cs"/>
+          <w:color w:val="auto"/>
+          <w:u w:val="none"/>
+          <w:rtl/>
+          <w:lang w:bidi="fa-IR"/>
+        </w:rPr>
+        <w:t xml:space="preserve">، </w:t>
+      </w:r>
+      <w:hyperlink r:id="rId9" w:history="1">
+        <w:r>
+          <w:rPr>
+            <w:rStyle w:val="Hyperlink"/>
+            <w:rFonts w:hint="eastAsia"/>
+            <w:rtl/>
+            <w:lang w:bidi="fa-IR"/>
+          </w:rPr>
+          <w:t>آر</w:t>
+        </w:r>
+        <w:r>
+          <w:rPr>
+            <w:rStyle w:val="Hyperlink"/>
+            <w:rFonts w:hint="cs"/>
+            <w:rtl/>
+            <w:lang w:bidi="fa-IR"/>
+          </w:rPr>
+          <w:t>ی</w:t>
+        </w:r>
+        <w:r>
+          <w:rPr>
+            <w:rStyle w:val="Hyperlink"/>
+            <w:rFonts w:hint="eastAsia"/>
+            <w:rtl/>
+            <w:lang w:bidi="fa-IR"/>
+          </w:rPr>
+          <w:t>ا</w:t>
+        </w:r>
+        <w:r>
+          <w:rPr>
+            <w:rStyle w:val="Hyperlink"/>
+            <w:rtl/>
+            <w:lang w:bidi="fa-IR"/>
+          </w:rPr>
+          <w:t xml:space="preserve"> بنائ</w:t>
+        </w:r>
+        <w:r>
+          <w:rPr>
+            <w:rStyle w:val="Hyperlink"/>
+            <w:rFonts w:hint="cs"/>
+            <w:rtl/>
+            <w:lang w:bidi="fa-IR"/>
+          </w:rPr>
+          <w:t>ی</w:t>
+        </w:r>
+        <w:r>
+          <w:rPr>
+            <w:rStyle w:val="Hyperlink"/>
+            <w:rtl/>
+            <w:lang w:bidi="fa-IR"/>
+          </w:rPr>
+          <w:t xml:space="preserve"> زاده</w:t>
+        </w:r>
+      </w:hyperlink>
+      <w:r>
+        <w:rPr>
           <w:rFonts w:hint="cs"/>
           <w:rtl/>
           <w:lang w:bidi="fa-IR"/>
@@ -242,8 +309,6 @@
         </w:rPr>
         <w:t>شیوا</w:t>
       </w:r>
-      <w:bookmarkStart w:id="0" w:name="_GoBack"/>
-      <w:bookmarkEnd w:id="0"/>
       <w:r>
         <w:rPr>
           <w:rFonts w:hint="cs"/>
@@ -304,7 +369,55 @@
           <w:rtl/>
           <w:lang w:bidi="fa-IR"/>
         </w:rPr>
-        <w:t>: ۱۵ مرداد ۱۳۹۷</w:t>
+        <w:t xml:space="preserve">: ۱۵ مرداد ۱۳۹۷| نسخه </w:t>
+      </w:r>
+      <w:r>
+        <w:rPr>
+          <w:rFonts w:hint="cs"/>
+          <w:rtl/>
+          <w:lang w:bidi="fa-IR"/>
+        </w:rPr>
+        <w:t>ششم</w:t>
+      </w:r>
+      <w:r>
+        <w:rPr>
+          <w:rFonts w:hint="cs"/>
+          <w:rtl/>
+          <w:lang w:bidi="fa-IR"/>
+        </w:rPr>
+        <w:t xml:space="preserve"> (آریا بنائی زاده)</w:t>
+      </w:r>
+      <w:r>
+        <w:rPr>
+          <w:rFonts w:hint="cs"/>
+          <w:rtl/>
+          <w:lang w:bidi="fa-IR"/>
+        </w:rPr>
+        <w:t>: ۱</w:t>
+      </w:r>
+      <w:r>
+        <w:rPr>
+          <w:rFonts w:cs="B Zar" w:hint="cs"/>
+          <w:rtl/>
+          <w:lang w:bidi="fa-IR"/>
+        </w:rPr>
+        <w:t>۰</w:t>
+      </w:r>
+      <w:r>
+        <w:rPr>
+          <w:rFonts w:hint="cs"/>
+          <w:rtl/>
+          <w:lang w:bidi="fa-IR"/>
+        </w:rPr>
+        <w:t xml:space="preserve"> شهریور</w:t>
+      </w:r>
+      <w:r>
+        <w:rPr>
+          <w:rFonts w:hint="cs"/>
+          <w:rtl/>
+          <w:lang w:bidi="fa-IR"/>
+        </w:rPr>
+        <w:t xml:space="preserve"> ۱۳۹۹</w:t>
       </w:r>
     </w:p>
     <w:p>
@@ -326,9 +439,95 @@
           <w:rtl/>
           <w:lang w:bidi="fa-IR"/>
         </w:rPr>
-        <w:t xml:space="preserve">(*توجه: ممکنه به خاطر فارسی بودن آدرس لینک‌های موجود در فایل، قابل دانلود نباشه؛ گرچه من به دفعات تست کردم و دوشواری نداشته. به هر حال، از </w:t>
-      </w:r>
-      <w:hyperlink r:id="rId8" w:history="1">
+        <w:t xml:space="preserve">(*توجه: دوستان سال‌های قبل زحمت کشیدن یه </w:t>
+      </w:r>
+      <w:hyperlink r:id="rId10" w:history="1">
+        <w:r>
+          <w:rPr>
+            <w:rStyle w:val="Hyperlink"/>
+            <w:rFonts w:hint="cs"/>
+            <w:sz w:val="22"/>
+            <w:szCs w:val="24"/>
+            <w:rtl/>
+            <w:lang w:bidi="fa-IR"/>
+          </w:rPr>
+          <w:t>لینک</w:t>
+        </w:r>
+      </w:hyperlink>
+      <w:r>
+        <w:rPr>
+          <w:rFonts w:hint="cs"/>
+          <w:sz w:val="22"/>
+          <w:szCs w:val="24"/>
+          <w:rtl/>
+          <w:lang w:bidi="fa-IR"/>
+        </w:rPr>
+        <w:t xml:space="preserve"> برای فرم های فارغ‌التحصیلی درست کردن</w:t>
+      </w:r>
+      <w:r>
+        <w:rPr>
+          <w:rFonts w:hint="cs"/>
+          <w:sz w:val="22"/>
+          <w:szCs w:val="24"/>
+          <w:rtl/>
+          <w:lang w:bidi="fa-IR"/>
+        </w:rPr>
+        <w:t xml:space="preserve"> که پکیج کامل رو تو خودش داره.</w:t>
+      </w:r>
+      <w:r>
+        <w:rPr>
+          <w:rFonts w:hint="cs"/>
+          <w:sz w:val="22"/>
+          <w:szCs w:val="24"/>
+          <w:rtl/>
+          <w:lang w:bidi="fa-IR"/>
+        </w:rPr>
+        <w:t xml:space="preserve"> اما بعضی از فرم‌های دانشکده‌ای تغییر کردن. این فرم‌ها داخل </w:t>
+      </w:r>
+      <w:hyperlink r:id="rId11" w:history="1">
+        <w:r>
+          <w:rPr>
+            <w:rStyle w:val="Hyperlink"/>
+            <w:rFonts w:hint="cs"/>
+            <w:sz w:val="22"/>
+            <w:szCs w:val="24"/>
+            <w:rtl/>
+            <w:lang w:bidi="fa-IR"/>
+          </w:rPr>
+          <w:t>سایت دانشکده</w:t>
+        </w:r>
+      </w:hyperlink>
+      <w:r>
+        <w:rPr>
+          <w:rFonts w:hint="cs"/>
+          <w:sz w:val="22"/>
+          <w:szCs w:val="24"/>
+          <w:rtl/>
+          <w:lang w:bidi="fa-IR"/>
+        </w:rPr>
+        <w:t xml:space="preserve"> قرار گرفته. اگر دانشجوی تغییر رشته یا انتقالی یا .</w:t>
+      </w:r>
+      <w:r>
+        <w:rPr>
+          <w:rFonts w:hint="cs"/>
+          <w:sz w:val="22"/>
+          <w:szCs w:val="24"/>
+          <w:rtl/>
+          <w:lang w:bidi="fa-IR"/>
+        </w:rPr>
+        <w:t>.</w:t>
+      </w:r>
+      <w:r>
+        <w:rPr>
+          <w:rFonts w:hint="cs"/>
+          <w:sz w:val="22"/>
+          <w:szCs w:val="24"/>
+          <w:rtl/>
+          <w:lang w:bidi="fa-IR"/>
+        </w:rPr>
+        <w:t xml:space="preserve">. هستید از </w:t>
+      </w:r>
+      <w:hyperlink r:id="rId12" w:history="1">
         <w:r>
           <w:rPr>
             <w:rStyle w:val="Hyperlink"/>
@@ -349,7 +548,7 @@
           <w:rtl/>
           <w:lang w:bidi="fa-IR"/>
         </w:rPr>
-        <w:t xml:space="preserve"> هم می‌تونید کل‌شون رو بردارید.)</w:t>
+        <w:t xml:space="preserve"> فرم‌های تسویه و تطبیق رو بردارید.)</w:t>
       </w:r>
     </w:p>
     <w:p>
@@ -357,16 +556,81 @@
         <w:bidi/>
         <w:jc w:val="both"/>
         <w:rPr>
-          <w:rFonts w:cs="Times New Roman"/>
+          <w:sz w:val="22"/>
+          <w:szCs w:val="24"/>
+          <w:rtl/>
           <w:lang w:bidi="fa-IR"/>
         </w:rPr>
       </w:pPr>
+      <w:r>
+        <w:rPr>
+          <w:rFonts w:hint="cs"/>
+          <w:sz w:val="22"/>
+          <w:szCs w:val="24"/>
+          <w:rtl/>
+          <w:lang w:bidi="fa-IR"/>
+        </w:rPr>
+        <w:t>(</w:t>
+      </w:r>
+      <w:r>
+        <w:rPr>
+          <w:rFonts w:hint="cs"/>
+          <w:sz w:val="22"/>
+          <w:szCs w:val="24"/>
+          <w:rtl/>
+          <w:lang w:bidi="fa-IR"/>
+        </w:rPr>
+        <w:t>*</w:t>
+      </w:r>
+      <w:r>
+        <w:rPr>
+          <w:rFonts w:hint="cs"/>
+          <w:sz w:val="22"/>
+          <w:szCs w:val="24"/>
+          <w:rtl/>
+          <w:lang w:bidi="fa-IR"/>
+        </w:rPr>
+        <w:t>*توجه:</w:t>
+      </w:r>
+      <w:bookmarkStart w:id="0" w:name="_GoBack"/>
+      <w:bookmarkEnd w:id="0"/>
+      <w:r>
+        <w:rPr>
+          <w:rFonts w:hint="cs"/>
+          <w:sz w:val="22"/>
+          <w:szCs w:val="24"/>
+          <w:rtl/>
+          <w:lang w:bidi="fa-IR"/>
+        </w:rPr>
+        <w:t xml:space="preserve"> </w:t>
+      </w:r>
+      <w:r>
+        <w:rPr>
+          <w:rFonts w:hint="cs"/>
+          <w:sz w:val="22"/>
+          <w:szCs w:val="24"/>
+          <w:rtl/>
+          <w:lang w:bidi="fa-IR"/>
+        </w:rPr>
+        <w:t>اگر هنوز در شرایط کرونا به سر می‌برید، نسخه‌ی کرونای همین سند رو مطالعه کنید</w:t>
+      </w:r>
+      <w:r>
+        <w:rPr>
+          <w:rFonts w:hint="cs"/>
+          <w:sz w:val="22"/>
+          <w:szCs w:val="24"/>
+          <w:rtl/>
+          <w:lang w:bidi="fa-IR"/>
+        </w:rPr>
+        <w:t>.)</w:t>
+      </w:r>
     </w:p>
     <w:p>
       <w:pPr>
         <w:bidi/>
         <w:jc w:val="both"/>
         <w:rPr>
+          <w:color w:val="000000" w:themeColor="text1"/>
           <w:rtl/>
           <w:lang w:bidi="fa-IR"/>
         </w:rPr>
@@ -377,7 +641,23 @@
           <w:rtl/>
           <w:lang w:bidi="fa-IR"/>
         </w:rPr>
-        <w:t>از پروژه خود دفاع کنید! (این خودش داستان جدایی داره!)</w:t>
+        <w:t>از پروژه خود دفاع کنی</w:t>
+      </w:r>
+      <w:r>
+        <w:rPr>
+          <w:rFonts w:hint="cs"/>
+          <w:rtl/>
+          <w:lang w:bidi="fa-IR"/>
+        </w:rPr>
+        <w:t xml:space="preserve">د! </w:t>
+      </w:r>
+      <w:r>
+        <w:rPr>
+          <w:rFonts w:hint="cs"/>
+          <w:rtl/>
+          <w:lang w:bidi="fa-IR"/>
+        </w:rPr>
+        <w:t>(این خودش داستان جدایی داره!)</w:t>
       </w:r>
     </w:p>
     <w:p>
@@ -421,6 +701,7 @@
         <w:bidi/>
         <w:jc w:val="both"/>
         <w:rPr>
+          <w:color w:val="0070C0"/>
           <w:rtl/>
           <w:lang w:bidi="fa-IR"/>
         </w:rPr>
@@ -499,6 +780,92 @@
           <w:lang w:bidi="fa-IR"/>
         </w:rPr>
         <w:t>مبلغ اعتبارتون مثبت و نزدیک به صفر باشه حتما. برای این کار از شارژ با مبلغ دلخواه یا انتقال اعتبار به دوستان استفاده کنید. (این مرحله قبل از دفاع نیز می‌تواند انجام شود.)</w:t>
+      </w:r>
+      <w:r>
+        <w:rPr>
+          <w:rFonts w:hint="cs"/>
+          <w:rtl/>
+          <w:lang w:bidi="fa-IR"/>
+        </w:rPr>
+        <w:t xml:space="preserve"> </w:t>
+      </w:r>
+      <w:r>
+        <w:rPr>
+          <w:rFonts w:hint="cs"/>
+          <w:color w:val="000000" w:themeColor="text1"/>
+          <w:rtl/>
+          <w:lang w:bidi="fa-IR"/>
+        </w:rPr>
+        <w:t xml:space="preserve">در نهایت باید داخل سماد شما تمام روندهاش بررسی شده باشه غیر از </w:t>
+      </w:r>
+      <w:r>
+        <w:rPr>
+          <w:rFonts w:hint="cs"/>
+          <w:b/>
+          <w:bCs/>
+          <w:color w:val="000000" w:themeColor="text1"/>
+          <w:rtl/>
+          <w:lang w:bidi="fa-IR"/>
+        </w:rPr>
+        <w:t xml:space="preserve">تسویه روزانه و شبانه- </w:t>
+      </w:r>
+      <w:r>
+        <w:rPr>
+          <w:rFonts w:hint="cs"/>
+          <w:color w:val="000000" w:themeColor="text1"/>
+          <w:rtl/>
+          <w:lang w:bidi="fa-IR"/>
+        </w:rPr>
+        <w:t>(حالا یا از نوع برادران یا خواهران) که این مرحله رو باید برید به دفتر مربو</w:t>
+      </w:r>
+      <w:r>
+        <w:rPr>
+          <w:rFonts w:hint="cs"/>
+          <w:color w:val="000000" w:themeColor="text1"/>
+          <w:rtl/>
+          <w:lang w:bidi="fa-IR"/>
+        </w:rPr>
+        <w:t>طه و با مسئول بخش اوکی کنید. (</w:t>
+      </w:r>
+      <w:r>
+        <w:rPr>
+          <w:rFonts w:hint="cs"/>
+          <w:color w:val="000000" w:themeColor="text1"/>
+          <w:rtl/>
+          <w:lang w:bidi="fa-IR"/>
+        </w:rPr>
+        <w:t xml:space="preserve">این کار رو حتما </w:t>
+      </w:r>
+      <w:r>
+        <w:rPr>
+          <w:rFonts w:hint="cs"/>
+          <w:b/>
+          <w:bCs/>
+          <w:color w:val="000000" w:themeColor="text1"/>
+          <w:rtl/>
+          <w:lang w:bidi="fa-IR"/>
+        </w:rPr>
+        <w:t xml:space="preserve">بعد از </w:t>
+      </w:r>
+      <w:r>
+        <w:rPr>
+          <w:rFonts w:hint="cs"/>
+          <w:b/>
+          <w:bCs/>
+          <w:color w:val="000000" w:themeColor="text1"/>
+          <w:rtl/>
+          <w:lang w:bidi="fa-IR"/>
+        </w:rPr>
+        <w:t xml:space="preserve">فعال شدن قسمت فارغ‌التحصیلی پورتالتون </w:t>
+      </w:r>
+      <w:r>
+        <w:rPr>
+          <w:rFonts w:hint="cs"/>
+          <w:color w:val="000000" w:themeColor="text1"/>
+          <w:rtl/>
+          <w:lang w:bidi="fa-IR"/>
+        </w:rPr>
+        <w:t>انجام بدید.)</w:t>
       </w:r>
     </w:p>
     <w:p>
@@ -506,11 +873,11 @@
         <w:bidi/>
         <w:jc w:val="both"/>
         <w:rPr>
-          <w:rtl/>
+          <w:color w:val="0070C0"/>
           <w:lang w:bidi="fa-IR"/>
         </w:rPr>
       </w:pPr>
-      <w:hyperlink r:id="rId9" w:history="1">
+      <w:hyperlink r:id="rId13" w:history="1">
         <w:r>
           <w:rPr>
             <w:rStyle w:val="Hyperlink"/>
@@ -559,17 +926,157 @@
           <w:rtl/>
           <w:lang w:bidi="fa-IR"/>
         </w:rPr>
-        <w:t>، دفتر دانشکده نه! همون طبقه، سمت چپ آبدارخونه (تابلوش زده تحصیلات تکمیلی مجازی)، پارتیشن اول. (این مراحل هم ربطی به دفاع نداره.)</w:t>
-      </w:r>
-      <w:r>
-        <w:rPr>
-          <w:rFonts w:hint="cs"/>
-          <w:rtl/>
-          <w:lang w:bidi="fa-IR"/>
-        </w:rPr>
-        <w:t xml:space="preserve"> سعی کنید این فرم تسویه حساب رو به همراه </w:t>
-      </w:r>
-      <w:hyperlink r:id="rId10" w:history="1">
+        <w:t xml:space="preserve">، </w:t>
+      </w:r>
+      <w:r>
+        <w:rPr>
+          <w:rFonts w:hint="cs"/>
+          <w:color w:val="000000" w:themeColor="text1"/>
+          <w:rtl/>
+          <w:lang w:bidi="fa-IR"/>
+        </w:rPr>
+        <w:t>اگر آقای ورمزیار نبود،</w:t>
+      </w:r>
+      <w:r>
+        <w:rPr>
+          <w:rFonts w:hint="cs"/>
+          <w:color w:val="000000" w:themeColor="text1"/>
+          <w:rtl/>
+          <w:lang w:bidi="fa-IR"/>
+        </w:rPr>
+        <w:t xml:space="preserve"> به</w:t>
+      </w:r>
+      <w:r>
+        <w:rPr>
+          <w:rFonts w:hint="cs"/>
+          <w:color w:val="000000" w:themeColor="text1"/>
+          <w:rtl/>
+          <w:lang w:bidi="fa-IR"/>
+        </w:rPr>
+        <w:t xml:space="preserve"> خانم سلیمانی </w:t>
+      </w:r>
+      <w:r>
+        <w:rPr>
+          <w:rFonts w:hint="cs"/>
+          <w:color w:val="000000" w:themeColor="text1"/>
+          <w:rtl/>
+          <w:lang w:bidi="fa-IR"/>
+        </w:rPr>
+        <w:t>بگید که به جای ایشون</w:t>
+      </w:r>
+      <w:r>
+        <w:rPr>
+          <w:rFonts w:hint="cs"/>
+          <w:color w:val="000000" w:themeColor="text1"/>
+          <w:rtl/>
+          <w:lang w:bidi="fa-IR"/>
+        </w:rPr>
+        <w:t xml:space="preserve"> براتون امضا </w:t>
+      </w:r>
+      <w:r>
+        <w:rPr>
+          <w:rFonts w:hint="cs"/>
+          <w:color w:val="000000" w:themeColor="text1"/>
+          <w:rtl/>
+          <w:lang w:bidi="fa-IR"/>
+        </w:rPr>
+        <w:t>بزنه</w:t>
+      </w:r>
+      <w:r>
+        <w:rPr>
+          <w:rFonts w:hint="cs"/>
+          <w:color w:val="000000" w:themeColor="text1"/>
+          <w:rtl/>
+          <w:lang w:bidi="fa-IR"/>
+        </w:rPr>
+        <w:t>.</w:t>
+      </w:r>
+      <w:r>
+        <w:rPr>
+          <w:rFonts w:hint="cs"/>
+          <w:color w:val="000000" w:themeColor="text1"/>
+          <w:rtl/>
+          <w:lang w:bidi="fa-IR"/>
+        </w:rPr>
+        <w:t xml:space="preserve"> </w:t>
+      </w:r>
+      <w:r>
+        <w:rPr>
+          <w:rFonts w:hint="cs"/>
+          <w:rtl/>
+          <w:lang w:bidi="fa-IR"/>
+        </w:rPr>
+        <w:t>(این مراحل هم ربطی به دفاع نداره.)</w:t>
+      </w:r>
+    </w:p>
+    <w:p>
+      <w:pPr>
+        <w:bidi/>
+        <w:jc w:val="both"/>
+        <w:rPr>
+          <w:rtl/>
+          <w:lang w:bidi="fa-IR"/>
+        </w:rPr>
+      </w:pPr>
+      <w:r>
+        <w:rPr>
+          <w:lang w:bidi="fa-IR"/>
+        </w:rPr>
+        <w:t>CD</w:t>
+      </w:r>
+      <w:r>
+        <w:rPr>
+          <w:rFonts w:hint="cs"/>
+          <w:rtl/>
+          <w:lang w:bidi="fa-IR"/>
+        </w:rPr>
+        <w:t xml:space="preserve"> حاوی فایل </w:t>
+      </w:r>
+      <w:r>
+        <w:rPr>
+          <w:lang w:bidi="fa-IR"/>
+        </w:rPr>
+        <w:t>word</w:t>
+      </w:r>
+      <w:r>
+        <w:rPr>
+          <w:rFonts w:hint="cs"/>
+          <w:rtl/>
+          <w:lang w:bidi="fa-IR"/>
+        </w:rPr>
+        <w:t xml:space="preserve"> و </w:t>
+      </w:r>
+      <w:r>
+        <w:rPr>
+          <w:lang w:bidi="fa-IR"/>
+        </w:rPr>
+        <w:t>pdf</w:t>
+      </w:r>
+      <w:r>
+        <w:rPr>
+          <w:rFonts w:hint="cs"/>
+          <w:rtl/>
+          <w:lang w:bidi="fa-IR"/>
+        </w:rPr>
+        <w:t xml:space="preserve"> پایان‌نامه و همه مستندات مربوط به پروژه‌تون و اگه صحافی پایان‌نامه رو هم خواسته بودن، به استاد راهنما و استاد داور می‌دین و امضاشون رو می‌گیرین</w:t>
+      </w:r>
+      <w:r>
+        <w:rPr>
+          <w:rFonts w:hint="cs"/>
+          <w:rtl/>
+          <w:lang w:bidi="fa-IR"/>
+        </w:rPr>
+        <w:t>. یه فرمی هست مربوط به تحویل سی دی دفاع، (به اسم</w:t>
+      </w:r>
+      <w:r>
+        <w:rPr>
+          <w:rStyle w:val="Hyperlink"/>
+          <w:rFonts w:hint="cs"/>
+          <w:rtl/>
+        </w:rPr>
+        <w:t xml:space="preserve"> </w:t>
+      </w:r>
+      <w:hyperlink r:id="rId14" w:history="1">
         <w:r>
           <w:rPr>
             <w:rStyle w:val="Hyperlink"/>
@@ -577,25 +1084,50 @@
             <w:rtl/>
             <w:lang w:bidi="fa-IR"/>
           </w:rPr>
-          <w:t>این فرم</w:t>
+          <w:t>فرم تحویل نرم‌ا</w:t>
+        </w:r>
+        <w:r>
+          <w:rPr>
+            <w:rStyle w:val="Hyperlink"/>
+            <w:rFonts w:hint="cs"/>
+            <w:rtl/>
+            <w:lang w:bidi="fa-IR"/>
+          </w:rPr>
+          <w:t>ف</w:t>
+        </w:r>
+        <w:r>
+          <w:rPr>
+            <w:rStyle w:val="Hyperlink"/>
+            <w:rFonts w:hint="cs"/>
+            <w:rtl/>
+            <w:lang w:bidi="fa-IR"/>
+          </w:rPr>
+          <w:t>زار پروژه</w:t>
         </w:r>
       </w:hyperlink>
       <w:r>
         <w:rPr>
-          <w:rStyle w:val="Hyperlink"/>
-          <w:rFonts w:hint="cs"/>
-          <w:rtl/>
-          <w:lang w:bidi="fa-IR"/>
-        </w:rPr>
-        <w:t xml:space="preserve"> </w:t>
-      </w:r>
-      <w:r>
-        <w:rPr>
-          <w:rFonts w:hint="cs"/>
-          <w:rtl/>
-          <w:lang w:bidi="fa-IR"/>
-        </w:rPr>
-        <w:t>امضاش رو از استاد راهنمای پروژه‌‌اتون بگیرید. مخصوصا اگه توی تابستون دارید کارهاتون رو انجام می‌دین.</w:t>
+          <w:rFonts w:hint="cs"/>
+          <w:rtl/>
+          <w:lang w:bidi="fa-IR"/>
+        </w:rPr>
+        <w:t xml:space="preserve">) که </w:t>
+      </w:r>
+      <w:r>
+        <w:rPr>
+          <w:rFonts w:hint="cs"/>
+          <w:rtl/>
+          <w:lang w:bidi="fa-IR"/>
+        </w:rPr>
+        <w:t>از استاد راهنما امضاشو میگیرید و به همراه سی دی پروژتون تحویل میدید به خانم سلیمانی</w:t>
+      </w:r>
+      <w:r>
+        <w:rPr>
+          <w:rFonts w:hint="cs"/>
+          <w:rtl/>
+          <w:lang w:bidi="fa-IR"/>
+        </w:rPr>
+        <w:t>.</w:t>
       </w:r>
     </w:p>
     <w:p>
@@ -607,7 +1139,7 @@
           <w:lang w:bidi="fa-IR"/>
         </w:rPr>
       </w:pPr>
-      <w:hyperlink r:id="rId11" w:history="1">
+      <w:hyperlink r:id="rId15" w:history="1">
         <w:r>
           <w:rPr>
             <w:rStyle w:val="Hyperlink"/>
@@ -621,34 +1153,27 @@
       <w:r>
         <w:rPr>
           <w:rFonts w:hint="cs"/>
-          <w:rtl/>
-          <w:lang w:bidi="fa-IR"/>
-        </w:rPr>
-        <w:t xml:space="preserve"> رو هم پرینت کنید، بدید به سرکار خانم </w:t>
-      </w:r>
-      <w:r>
-        <w:rPr>
-          <w:rFonts w:hint="cs"/>
-          <w:rtl/>
-          <w:lang w:bidi="fa-IR"/>
-        </w:rPr>
-        <w:t>قرایی. احتمالا فرداش آماده میشه</w:t>
-      </w:r>
-      <w:r>
-        <w:rPr>
-          <w:rFonts w:hint="cs"/>
-          <w:rtl/>
-          <w:lang w:bidi="fa-IR"/>
-        </w:rPr>
-        <w:t>، به اون فرمی که دادین، واحدهایی که پاس کردین و کارنامه‌تون رو منگنه می‌کنه. می‌برید پیش استاد مشاور و رئیس دانشکده که امضا کنن</w:t>
-      </w:r>
-      <w:r>
-        <w:rPr>
-          <w:rFonts w:hint="cs"/>
-          <w:rtl/>
-          <w:lang w:bidi="fa-IR"/>
-        </w:rPr>
-        <w:t xml:space="preserve"> و دفتر دانشکده هم مهر بزنه بهش</w:t>
+          <w:color w:val="0070C0"/>
+          <w:rtl/>
+          <w:lang w:bidi="fa-IR"/>
+        </w:rPr>
+        <w:t xml:space="preserve"> </w:t>
+      </w:r>
+      <w:r>
+        <w:rPr>
+          <w:rFonts w:hint="cs"/>
+          <w:rtl/>
+          <w:lang w:bidi="fa-IR"/>
+        </w:rPr>
+        <w:t xml:space="preserve">رو هم پرینت کنید، بدید به </w:t>
+      </w:r>
+      <w:r>
+        <w:rPr>
+          <w:rFonts w:hint="cs"/>
+          <w:rtl/>
+          <w:lang w:bidi="fa-IR"/>
+        </w:rPr>
+        <w:t>آموزش</w:t>
       </w:r>
       <w:r>
         <w:rPr>
@@ -664,7 +1189,95 @@
           <w:rtl/>
           <w:lang w:bidi="fa-IR"/>
         </w:rPr>
-        <w:t xml:space="preserve"> آخرش از صفحه اولش یه کپی بگیرید.</w:t>
+        <w:t xml:space="preserve"> </w:t>
+      </w:r>
+      <w:r>
+        <w:rPr>
+          <w:rFonts w:hint="cs"/>
+          <w:rtl/>
+          <w:lang w:bidi="fa-IR"/>
+        </w:rPr>
+        <w:t>که حالا یا خودشون براتون تطبیق میزنن یا میدن به معاون آموزشی که براتون تطبیق بزنه</w:t>
+      </w:r>
+      <w:r>
+        <w:rPr>
+          <w:rFonts w:hint="cs"/>
+          <w:rtl/>
+          <w:lang w:bidi="fa-IR"/>
+        </w:rPr>
+        <w:t>.</w:t>
+      </w:r>
+      <w:r>
+        <w:rPr>
+          <w:rFonts w:hint="cs"/>
+          <w:rtl/>
+          <w:lang w:bidi="fa-IR"/>
+        </w:rPr>
+        <w:t xml:space="preserve"> این مرحله رو پیگیرش باشید تا فرم حاضر شه.</w:t>
+      </w:r>
+      <w:r>
+        <w:rPr>
+          <w:rFonts w:hint="cs"/>
+          <w:rtl/>
+          <w:lang w:bidi="fa-IR"/>
+        </w:rPr>
+        <w:t xml:space="preserve"> </w:t>
+      </w:r>
+      <w:r>
+        <w:rPr>
+          <w:rFonts w:hint="cs"/>
+          <w:rtl/>
+          <w:lang w:bidi="fa-IR"/>
+        </w:rPr>
+        <w:t>بعد که فرم گرفتید برید</w:t>
+      </w:r>
+      <w:r>
+        <w:rPr>
+          <w:rFonts w:hint="cs"/>
+          <w:rtl/>
+          <w:lang w:bidi="fa-IR"/>
+        </w:rPr>
+        <w:t xml:space="preserve"> امضاهای استاد</w:t>
+      </w:r>
+      <w:r>
+        <w:rPr>
+          <w:rFonts w:hint="cs"/>
+          <w:rtl/>
+          <w:lang w:bidi="fa-IR"/>
+        </w:rPr>
+        <w:t xml:space="preserve"> مشاور و رئیس دانشکده رو بگیرید</w:t>
+      </w:r>
+      <w:r>
+        <w:rPr>
+          <w:rFonts w:hint="cs"/>
+          <w:rtl/>
+          <w:lang w:bidi="fa-IR"/>
+        </w:rPr>
+        <w:t>.</w:t>
+      </w:r>
+      <w:r>
+        <w:rPr>
+          <w:rFonts w:hint="cs"/>
+          <w:rtl/>
+          <w:lang w:bidi="fa-IR"/>
+        </w:rPr>
+        <w:t xml:space="preserve"> </w:t>
+      </w:r>
+      <w:r>
+        <w:rPr>
+          <w:rFonts w:hint="cs"/>
+          <w:rtl/>
+          <w:lang w:bidi="fa-IR"/>
+        </w:rPr>
+        <w:t>بعدش</w:t>
+      </w:r>
+      <w:r>
+        <w:rPr>
+          <w:rFonts w:hint="cs"/>
+          <w:rtl/>
+          <w:lang w:bidi="fa-IR"/>
+        </w:rPr>
+        <w:t xml:space="preserve"> کپی از صفحه‌ی اول فرم بگیرید و بدیدش به آموزش. نسخه اصلی رو پیش خودتون نگه دارید که بعدا بدیدش به آموزش کل.</w:t>
       </w:r>
     </w:p>
     <w:p>
@@ -672,100 +1285,115 @@
         <w:bidi/>
         <w:jc w:val="both"/>
         <w:rPr>
+          <w:color w:val="0070C0"/>
           <w:rtl/>
           <w:lang w:bidi="fa-IR"/>
         </w:rPr>
       </w:pPr>
       <w:r>
         <w:rPr>
-          <w:lang w:bidi="fa-IR"/>
-        </w:rPr>
-        <w:t>CD</w:t>
-      </w:r>
-      <w:r>
-        <w:rPr>
-          <w:rFonts w:hint="cs"/>
-          <w:rtl/>
-          <w:lang w:bidi="fa-IR"/>
-        </w:rPr>
-        <w:t xml:space="preserve"> حاوی فایل </w:t>
-      </w:r>
-      <w:r>
-        <w:rPr>
-          <w:lang w:bidi="fa-IR"/>
-        </w:rPr>
-        <w:t>word</w:t>
-      </w:r>
-      <w:r>
-        <w:rPr>
-          <w:rFonts w:hint="cs"/>
-          <w:rtl/>
-          <w:lang w:bidi="fa-IR"/>
-        </w:rPr>
-        <w:t xml:space="preserve"> و </w:t>
-      </w:r>
-      <w:r>
-        <w:rPr>
-          <w:lang w:bidi="fa-IR"/>
-        </w:rPr>
-        <w:t>pdf</w:t>
-      </w:r>
-      <w:r>
-        <w:rPr>
-          <w:rFonts w:hint="cs"/>
-          <w:rtl/>
-          <w:lang w:bidi="fa-IR"/>
-        </w:rPr>
-        <w:t xml:space="preserve"> پایان‌نامه و همه مستندات مربوط به پروژه‌تون و اگه صحافی پایان‌نامه رو هم خواسته بودن، به استاد راهنما و استاد داور می‌دین و امضاشون رو می‌گیرین. یه نسخه دیگه از </w:t>
-      </w:r>
-      <w:r>
-        <w:rPr>
-          <w:lang w:bidi="fa-IR"/>
-        </w:rPr>
-        <w:t>CD</w:t>
-      </w:r>
-      <w:r>
-        <w:rPr>
-          <w:rFonts w:hint="cs"/>
-          <w:rtl/>
-          <w:lang w:bidi="fa-IR"/>
-        </w:rPr>
-        <w:t xml:space="preserve"> و </w:t>
-      </w:r>
-      <w:hyperlink r:id="rId12" w:history="1">
-        <w:r>
-          <w:rPr>
-            <w:rStyle w:val="Hyperlink"/>
-            <w:rFonts w:hint="cs"/>
-            <w:rtl/>
-            <w:lang w:bidi="fa-IR"/>
-          </w:rPr>
-          <w:t>این فرم</w:t>
-        </w:r>
-      </w:hyperlink>
-      <w:r>
-        <w:rPr>
-          <w:rFonts w:hint="cs"/>
-          <w:rtl/>
-          <w:lang w:bidi="fa-IR"/>
-        </w:rPr>
-        <w:t xml:space="preserve"> رو که استاد راهنما امضا کرده (دو تا جا رو باید امضا کنه دیگه پس!) به خانم سلیمانی (پارتیشن آخر همون </w:t>
-      </w:r>
-      <w:r>
-        <w:rPr>
-          <w:rFonts w:hint="cs"/>
-          <w:rtl/>
-          <w:lang w:bidi="fa-IR"/>
-        </w:rPr>
-        <w:t>دفتر کنار آبدارخونه</w:t>
-      </w:r>
-      <w:r>
-        <w:rPr>
-          <w:rFonts w:hint="cs"/>
-          <w:rtl/>
-          <w:lang w:bidi="fa-IR"/>
-        </w:rPr>
-        <w:t xml:space="preserve">، که قبلا برای کارآموزی هم رفته بودین پیشش) میدین. </w:t>
+          <w:rFonts w:hint="cs"/>
+          <w:rtl/>
+          <w:lang w:bidi="fa-IR"/>
+        </w:rPr>
+        <w:t xml:space="preserve">بعد از تحویل فرم تطبیق، فرم اصلاح معدل رو از </w:t>
+      </w:r>
+      <w:r>
+        <w:rPr>
+          <w:rFonts w:hint="cs"/>
+          <w:rtl/>
+          <w:lang w:bidi="fa-IR"/>
+        </w:rPr>
+        <w:t>آموزش</w:t>
+      </w:r>
+      <w:r>
+        <w:rPr>
+          <w:rFonts w:hint="cs"/>
+          <w:rtl/>
+          <w:lang w:bidi="fa-IR"/>
+        </w:rPr>
+        <w:t xml:space="preserve"> </w:t>
+      </w:r>
+      <w:r>
+        <w:rPr>
+          <w:rFonts w:hint="cs"/>
+          <w:rtl/>
+          <w:lang w:bidi="fa-IR"/>
+        </w:rPr>
+        <w:t xml:space="preserve">دانشکده </w:t>
+      </w:r>
+      <w:r>
+        <w:rPr>
+          <w:rFonts w:hint="cs"/>
+          <w:rtl/>
+          <w:lang w:bidi="fa-IR"/>
+        </w:rPr>
+        <w:t>بگیرید</w:t>
+      </w:r>
+      <w:r>
+        <w:rPr>
+          <w:rFonts w:hint="cs"/>
+          <w:rtl/>
+          <w:lang w:bidi="fa-IR"/>
+        </w:rPr>
+        <w:t xml:space="preserve">. </w:t>
+      </w:r>
+      <w:r>
+        <w:rPr>
+          <w:rFonts w:hint="cs"/>
+          <w:rtl/>
+          <w:lang w:bidi="fa-IR"/>
+        </w:rPr>
+        <w:t>توی این فرم تا 15 واحد از درسایی که افتادید رو می‌تونید بنویسید که حذف کنن براتون. این فرم رو باید معاون آموزشی</w:t>
+      </w:r>
+      <w:r>
+        <w:rPr>
+          <w:rFonts w:hint="cs"/>
+          <w:color w:val="548DD4" w:themeColor="text2" w:themeTint="99"/>
+          <w:rtl/>
+          <w:lang w:bidi="fa-IR"/>
+        </w:rPr>
+        <w:t xml:space="preserve"> </w:t>
+      </w:r>
+      <w:r>
+        <w:rPr>
+          <w:rFonts w:hint="cs"/>
+          <w:rtl/>
+          <w:lang w:bidi="fa-IR"/>
+        </w:rPr>
+        <w:t xml:space="preserve">پر کنه و </w:t>
+      </w:r>
+      <w:r>
+        <w:rPr>
+          <w:rFonts w:hint="cs"/>
+          <w:rtl/>
+          <w:lang w:bidi="fa-IR"/>
+        </w:rPr>
+        <w:t>آموزش</w:t>
+      </w:r>
+      <w:r>
+        <w:rPr>
+          <w:rFonts w:hint="cs"/>
+          <w:rtl/>
+          <w:lang w:bidi="fa-IR"/>
+        </w:rPr>
+        <w:t xml:space="preserve"> اتوماسیون کنه. </w:t>
+      </w:r>
+      <w:r>
+        <w:rPr>
+          <w:rFonts w:hint="cs"/>
+          <w:rtl/>
+          <w:lang w:bidi="fa-IR"/>
+        </w:rPr>
+        <w:t>دقت کنید که اگه این بخش انجام نشده باشه، شما نمی‌تونید ادامه راه رو برید! چه واحدی برای اصلاح داشته باشید و چه نداشته باشید!</w:t>
+      </w:r>
+      <w:r>
+        <w:rPr>
+          <w:rFonts w:hint="cs"/>
+          <w:rtl/>
+          <w:lang w:bidi="fa-IR"/>
+        </w:rPr>
+        <w:t xml:space="preserve"> </w:t>
       </w:r>
     </w:p>
     <w:p>
@@ -783,34 +1411,102 @@
           <w:rtl/>
           <w:lang w:bidi="fa-IR"/>
         </w:rPr>
-        <w:t xml:space="preserve">حالا این فرم تسویه حساب دانشکده رو به همراه اصل و کپی فرم تطبیق واحد، </w:t>
-      </w:r>
-      <w:hyperlink r:id="rId13" w:history="1">
-        <w:r>
-          <w:rPr>
-            <w:rStyle w:val="Hyperlink"/>
-            <w:rFonts w:hint="cs"/>
-            <w:rtl/>
-            <w:lang w:bidi="fa-IR"/>
-          </w:rPr>
-          <w:t>فرم آلبوم فارغ‌التحصیلی</w:t>
-        </w:r>
-      </w:hyperlink>
-      <w:r>
-        <w:rPr>
-          <w:rFonts w:hint="cs"/>
-          <w:rtl/>
-          <w:lang w:bidi="fa-IR"/>
-        </w:rPr>
-        <w:t xml:space="preserve"> پر شده</w:t>
-      </w:r>
-      <w:r>
-        <w:rPr>
-          <w:rFonts w:hint="cs"/>
-          <w:rtl/>
-          <w:lang w:bidi="fa-IR"/>
-        </w:rPr>
-        <w:t xml:space="preserve"> و یه قطعه عکس رو به خانم قرایی می‌دهید</w:t>
+        <w:t xml:space="preserve">از این لحظه به بعد، پرتال شما قسمت فارغ‌التحصیلی‌ش باز میشه و شما از دانشکده دیگه فارغ شدید تقریبا، اما از دانشگاه نه! </w:t>
+      </w:r>
+      <w:r>
+        <w:rPr>
+          <w:rFonts w:hint="cs"/>
+          <w:rtl/>
+          <w:lang w:bidi="fa-IR"/>
+        </w:rPr>
+        <w:t>سه</w:t>
+      </w:r>
+      <w:r>
+        <w:rPr>
+          <w:rFonts w:hint="cs"/>
+          <w:rtl/>
+          <w:lang w:bidi="fa-IR"/>
+        </w:rPr>
+        <w:t xml:space="preserve"> تا کار رو باید انجام بدید: ارزیابی، </w:t>
+      </w:r>
+      <w:r>
+        <w:rPr>
+          <w:rFonts w:hint="cs"/>
+          <w:rtl/>
+          <w:lang w:bidi="fa-IR"/>
+        </w:rPr>
+        <w:t>وارد کردن اطلاعات پایان‌نامه توی سایت</w:t>
+      </w:r>
+      <w:r>
+        <w:rPr>
+          <w:rFonts w:hint="cs"/>
+          <w:rtl/>
+          <w:lang w:bidi="fa-IR"/>
+        </w:rPr>
+        <w:t xml:space="preserve"> کتاب</w:t>
+      </w:r>
+      <w:r>
+        <w:rPr>
+          <w:rFonts w:hint="cs"/>
+          <w:rtl/>
+          <w:lang w:bidi="fa-IR"/>
+        </w:rPr>
+        <w:t>خونه و</w:t>
+      </w:r>
+      <w:r>
+        <w:rPr>
+          <w:rFonts w:hint="cs"/>
+          <w:rtl/>
+          <w:lang w:bidi="fa-IR"/>
+        </w:rPr>
+        <w:t xml:space="preserve"> </w:t>
+      </w:r>
+      <w:r>
+        <w:rPr>
+          <w:rFonts w:hint="cs"/>
+          <w:rtl/>
+          <w:lang w:bidi="fa-IR"/>
+        </w:rPr>
+        <w:t>تسویه با معاونت دانشجویی. (تو پ</w:t>
+      </w:r>
+      <w:r>
+        <w:rPr>
+          <w:rFonts w:hint="cs"/>
+          <w:rtl/>
+          <w:lang w:bidi="fa-IR"/>
+        </w:rPr>
+        <w:t xml:space="preserve">رتال یه بخش </w:t>
+      </w:r>
+      <w:r>
+        <w:rPr>
+          <w:rtl/>
+          <w:lang w:bidi="fa-IR"/>
+        </w:rPr>
+        <w:t>دفتر دوره هاي آزاد</w:t>
+      </w:r>
+      <w:r>
+        <w:rPr>
+          <w:rFonts w:hint="cs"/>
+          <w:rtl/>
+          <w:lang w:bidi="fa-IR"/>
+        </w:rPr>
+        <w:t xml:space="preserve"> واسطون میخوره که</w:t>
+      </w:r>
+      <w:r>
+        <w:rPr>
+          <w:rFonts w:hint="cs"/>
+          <w:rtl/>
+          <w:lang w:bidi="fa-IR"/>
+        </w:rPr>
+        <w:t xml:space="preserve"> </w:t>
+      </w:r>
+      <w:r>
+        <w:rPr>
+          <w:rFonts w:hint="cs"/>
+          <w:rtl/>
+          <w:lang w:bidi="fa-IR"/>
+        </w:rPr>
+        <w:t>درستیش خودش باید انجام بشه. اگه نشد باید برید پیگیری کنید</w:t>
       </w:r>
       <w:r>
         <w:rPr>
@@ -819,6 +1515,14 @@
           <w:lang w:bidi="fa-IR"/>
         </w:rPr>
         <w:t>.</w:t>
+      </w:r>
+      <w:r>
+        <w:rPr>
+          <w:rFonts w:hint="cs"/>
+          <w:rtl/>
+          <w:lang w:bidi="fa-IR"/>
+        </w:rPr>
+        <w:t>)</w:t>
       </w:r>
     </w:p>
     <w:p>
@@ -826,6 +1530,7 @@
         <w:bidi/>
         <w:jc w:val="both"/>
         <w:rPr>
+          <w:rFonts w:cs="Times New Roman"/>
           <w:rtl/>
           <w:lang w:bidi="fa-IR"/>
         </w:rPr>
@@ -836,7 +1541,15 @@
           <w:rtl/>
           <w:lang w:bidi="fa-IR"/>
         </w:rPr>
-        <w:t xml:space="preserve">از این لحظه به بعد، پرتال شما قسمت فارغ‌التحصیلی‌ش باز میشه و شما از دانشکده دیگه فارغ شدید تقریبا، اما از دانشگاه نه! </w:t>
+        <w:t>میرید تو پرتال و در قسمت فارغ‌التحصیلی، پروژه، کارآموزی، دانشکده، دانشگاه و اساتید دانشکده رو ارزیابی می‌کنید. لطفا وقت بذارید براش و بنویسید نکات مدنظرتون رو، مثلا خود من شاید در حدود دو سه صفحه براشون متن نوشتم. اساتید هم اگه نمی‌شناسید، بزنید که باهاش درس نداشتم و ارزیابی نکنید</w:t>
+      </w:r>
+      <w:r>
+        <w:rPr>
+          <w:rFonts w:hint="cs"/>
+          <w:rtl/>
+          <w:lang w:bidi="fa-IR"/>
+        </w:rPr>
+        <w:t>.</w:t>
       </w:r>
     </w:p>
     <w:p>
@@ -854,15 +1567,22 @@
           <w:rtl/>
           <w:lang w:bidi="fa-IR"/>
         </w:rPr>
-        <w:t xml:space="preserve">بعدش از خانم قرایی فرم اصلاح معدل می‌گیرید. توی این فرم تا 15 واحد از درسایی که افتادید رو می‌تونید بنویسید که حذف کنن براتون. این فرم رو باید معاون آموزشی پر کنه و خانم قرایی اتوماسیون کنه. </w:t>
-      </w:r>
-      <w:r>
-        <w:rPr>
-          <w:rFonts w:hint="cs"/>
-          <w:rtl/>
-          <w:lang w:bidi="fa-IR"/>
-        </w:rPr>
-        <w:t>دقت کنید که اگه این بخش انجام نشده باشه، شما نمی‌تونید ادامه راه رو برید! چه واحدی برای اصلاح داشته باشید و چه نداشته باشید!</w:t>
+        <w:lastRenderedPageBreak/>
+        <w:t xml:space="preserve">در مدت اون 48 ساعت </w:t>
+      </w:r>
+      <w:r>
+        <w:rPr>
+          <w:lang w:bidi="fa-IR"/>
+        </w:rPr>
+        <w:t>samad</w:t>
+      </w:r>
+      <w:r>
+        <w:rPr>
+          <w:rFonts w:hint="cs"/>
+          <w:rtl/>
+          <w:lang w:bidi="fa-IR"/>
+        </w:rPr>
+        <w:t xml:space="preserve"> می‌تونید این کارها رو بکنید. حالا که از تغذیه تسویه کردید، خودش توضیح داده که کجا باید سر بزنید برای اداره رفاه. معاونت دانشجویی (درب حافظ)، طبقه اول، اتاقش رو هم گفته. پسرها و دخترها جایی که باید برن فرق داره. برای وام و خوابگاه باید یه کارهایی بکنید که نمی‌دونم ولی تو همون ساختمونه. طبق گفته دوستان، برای وام، همون‌ ساختمون باید پیگیری کنید که اگه بخواید دفترچه قسط وام صادر بشه، باید 72 ساعت صبر کنید. البته باید 10 درصد از وام رو همون موقع پرداخت کنید. اگه هم که کلش رو پرداخت کنید همون موقع، نهایتا 48 ساعت بعدش عدم بدهی میشه. برای خوابگاه هم همون‌جا بدهی یا بستانکاری‌تون معلوم میشه و کار طولانی‌ای نیست گویا. بعد از اینا، اونجا هم تو پرتالتون می‌نویسه که مجاز شده. اگه خوابگاه و وام نداشته باشید، چند دقیقه بیشتر طول نمی‌کشه.</w:t>
       </w:r>
     </w:p>
     <w:p>
@@ -870,7 +1590,6 @@
         <w:bidi/>
         <w:jc w:val="both"/>
         <w:rPr>
-          <w:rFonts w:cs="Times New Roman"/>
           <w:rtl/>
           <w:lang w:bidi="fa-IR"/>
         </w:rPr>
@@ -881,83 +1600,41 @@
           <w:rtl/>
           <w:lang w:bidi="fa-IR"/>
         </w:rPr>
-        <w:t xml:space="preserve">میرید تو پرتال و در قسمت فارغ‌التحصیلی، پروژه، کارآموزی، دانشکده، دانشگاه و اساتید دانشکده رو ارزیابی می‌کنید. لطفا وقت بذارید براش و بنویسید نکات مدنظرتون رو، مثلا خود من شاید در حدود دو سه صفحه براشون متن نوشتم. اساتید هم اگه نمی‌شناسید، بزنید که باهاش درس نداشتم و ارزیابی نکنید. وقتی همه اینا رو ارزیابی کردید، حالا باید دانشگاه رو بچرخید! </w:t>
-      </w:r>
-      <w:r>
-        <w:rPr>
-          <w:rFonts w:cs="Times New Roman"/>
-          <w:lang w:bidi="fa-IR"/>
-        </w:rPr>
-        <w:sym w:font="Wingdings" w:char="F04B"/>
-      </w:r>
-    </w:p>
-    <w:p>
-      <w:pPr>
-        <w:bidi/>
-        <w:jc w:val="both"/>
-        <w:rPr>
-          <w:rtl/>
-          <w:lang w:bidi="fa-IR"/>
-        </w:rPr>
-      </w:pPr>
-      <w:r>
-        <w:rPr>
-          <w:rFonts w:hint="cs"/>
-          <w:rtl/>
-          <w:lang w:bidi="fa-IR"/>
-        </w:rPr>
-        <w:t xml:space="preserve">در مدت اون 48 ساعت </w:t>
-      </w:r>
-      <w:r>
-        <w:rPr>
-          <w:lang w:bidi="fa-IR"/>
-        </w:rPr>
-        <w:t>samad</w:t>
-      </w:r>
-      <w:r>
-        <w:rPr>
-          <w:rFonts w:hint="cs"/>
-          <w:rtl/>
-          <w:lang w:bidi="fa-IR"/>
-        </w:rPr>
-        <w:t xml:space="preserve"> می‌تونید این کارها رو بکنید. حالا که از تغذیه تسویه کردید، خودش توضیح داده که کجا باید سر بزنید برای اداره رفاه. معاونت دانشجویی (درب حافظ)، طبقه اول، اتاقش رو هم گفته. پسرها و دخترها جایی که باید برن فرق داره. برای وام و خوابگاه باید یه کارهایی بکنید که نمی‌دونم ولی تو همون ساختمونه. طبق گفته دوستان، برای وام، همون‌ ساختمون باید پیگیری کنید که اگه بخواید دفترچه قسط وام صادر بشه، باید 72 ساعت صبر کنید. البته باید 10 درصد از وام رو همون موقع پرداخت کنید. اگه هم که کلش </w:t>
-      </w:r>
-      <w:r>
-        <w:rPr>
-          <w:rFonts w:hint="cs"/>
-          <w:rtl/>
-          <w:lang w:bidi="fa-IR"/>
-        </w:rPr>
-        <w:lastRenderedPageBreak/>
-        <w:t>رو پرداخت کنید همون موقع، نهایتا 48 ساعت بعدش عدم بدهی میشه. برای خوابگاه هم همون‌جا بدهی یا بستانکاری‌تون معلوم میشه و کار طولانی‌ای نیست گویا. بعد از اینا، اونجا هم تو پرتالتون می‌نویسه که مجاز شده. اگه خوابگاه و وام نداشته باشید، چند دقیقه بیشتر طول نمی‌کشه. (این قسمت هم ربطی به دفاع نداره)</w:t>
-      </w:r>
-    </w:p>
-    <w:p>
-      <w:pPr>
-        <w:bidi/>
-        <w:jc w:val="both"/>
-        <w:rPr>
-          <w:rtl/>
-          <w:lang w:bidi="fa-IR"/>
-        </w:rPr>
-      </w:pPr>
-      <w:r>
-        <w:rPr>
-          <w:rFonts w:hint="cs"/>
-          <w:rtl/>
-          <w:lang w:bidi="fa-IR"/>
-        </w:rPr>
-        <w:t xml:space="preserve">اخیرا سایت کتابخونه معارف با سایت کتابخونه مرکزی ادغام شده، لازم نیست برای تسویه برید کتابخونه معارف. </w:t>
-      </w:r>
-      <w:r>
-        <w:rPr>
-          <w:rFonts w:hint="cs"/>
-          <w:rtl/>
-          <w:lang w:bidi="fa-IR"/>
-        </w:rPr>
-        <w:t xml:space="preserve">برید تو سایت کتابخونه مرکزی و طبق </w:t>
-      </w:r>
-      <w:hyperlink r:id="rId14" w:history="1">
+        <w:t>میرسیم به مرحله‌ی تسویه با کتابخونه. قبل از هرچیز اگر عضو</w:t>
+      </w:r>
+      <w:r>
+        <w:rPr>
+          <w:rFonts w:hint="cs"/>
+          <w:rtl/>
+          <w:lang w:bidi="fa-IR"/>
+        </w:rPr>
+        <w:t xml:space="preserve"> نیستید باید برید کتابخونه‌ی صبوری (از در حافظ) قبل از درِ ورودیِ خود کتابخونه یه در شیشه‌ای کنارتون هست واردش شید و</w:t>
+      </w:r>
+      <w:r>
+        <w:rPr>
+          <w:rFonts w:hint="cs"/>
+          <w:rtl/>
+          <w:lang w:bidi="fa-IR"/>
+        </w:rPr>
+        <w:t xml:space="preserve"> درخواست عضویت بدید. </w:t>
+      </w:r>
+      <w:r>
+        <w:rPr>
+          <w:rFonts w:hint="cs"/>
+          <w:rtl/>
+          <w:lang w:bidi="fa-IR"/>
+        </w:rPr>
+        <w:t xml:space="preserve">بعدش برید </w:t>
+      </w:r>
+      <w:r>
+        <w:rPr>
+          <w:rFonts w:hint="cs"/>
+          <w:rtl/>
+          <w:lang w:bidi="fa-IR"/>
+        </w:rPr>
+        <w:t xml:space="preserve">تو سایت کتابخونه مرکزی و طبق </w:t>
+      </w:r>
+      <w:hyperlink r:id="rId16" w:history="1">
         <w:r>
           <w:rPr>
             <w:rStyle w:val="Hyperlink"/>
@@ -974,29 +1651,15 @@
           <w:rtl/>
           <w:lang w:bidi="fa-IR"/>
         </w:rPr>
-        <w:t>، اطلاعات پایان‌نامه‌تون رو وارد کنید (درست و دقیق!). حتما رعایت کنید همه چیز رو که بیخودی علاف نشید. اول چک کنید که کتابی امانت نگرفته باشید که پس نداده باشید! اگه جریمه‌ای یا بدهی باید پرداخت کنید، برید پرداخت کنید به مخزن کتابخونه. میرید دمِ کتابخونه</w:t>
-      </w:r>
-      <w:r>
-        <w:rPr>
-          <w:rFonts w:hint="cs"/>
-          <w:rtl/>
-          <w:lang w:bidi="fa-IR"/>
-        </w:rPr>
-        <w:t xml:space="preserve"> مرکزی، تالار نشریات، اونجا طرف</w:t>
-      </w:r>
-      <w:r>
-        <w:rPr>
-          <w:lang w:bidi="fa-IR"/>
-        </w:rPr>
-        <w:t xml:space="preserve"> </w:t>
-      </w:r>
-      <w:r>
-        <w:rPr>
-          <w:rFonts w:hint="cs"/>
-          <w:rtl/>
-          <w:lang w:bidi="fa-IR"/>
-        </w:rPr>
-        <w:t xml:space="preserve">قسمت فراغت کتابخونه دانشگاه پرتال رو هم مجاز می‌کنه. برای بخش معاونت پژوهشی پرتال فراغت هم هیچ کاری نکنید. اگه واحد مالی داشتید، مثل ترم تابستون، یه سر برید دفتر دوره‌های آزاد، طبقه هشتم نساجی و بهش بگید که مجاز کنه اون هم. </w:t>
+        <w:t>، اطلاعات پایان‌نامه‌تون رو وارد کنید (درست و دقیق!). حتما رعایت کنید همه چیز رو که بیخودی علاف نشید.</w:t>
+      </w:r>
+      <w:r>
+        <w:rPr>
+          <w:rFonts w:hint="cs"/>
+          <w:rtl/>
+          <w:lang w:bidi="fa-IR"/>
+        </w:rPr>
+        <w:t xml:space="preserve"> اگر پایان‌نامه‌تون نیاز به اصلاح داشته باشه براتون توی سایت مینویسن که انجام بدید. در غیر این صورت منتظر تایید استاد راهنماتون باشید تا این داستانم به سرانجام برسه. (ایمیل یادآوری هم به استاد راهنماتون بدید بد نیست). </w:t>
       </w:r>
     </w:p>
     <w:p>
@@ -1014,7 +1677,85 @@
           <w:rtl/>
           <w:lang w:bidi="fa-IR"/>
         </w:rPr>
-        <w:t>یه سر پرتال رو آخر چک کنید که بغیر از اداره تحصیلات تکمیلی، بقیه مجاز زده باشن. (اگه طرف بعدا گفت این قسمت مجاز نزدن و برو دنبالش، می‌گید برو عامو! نمی‌خواد!)</w:t>
+        <w:t>چک کنید که کتابی امانت نگرفته باشید که پس نداده باشید! اگه جریمه‌ای یا بدهی باید پرداخت کنید، برید پرداخت کنید به مخزن کتابخونه. میرید دمِ کتابخونه</w:t>
+      </w:r>
+      <w:r>
+        <w:rPr>
+          <w:rFonts w:hint="cs"/>
+          <w:rtl/>
+          <w:lang w:bidi="fa-IR"/>
+        </w:rPr>
+        <w:t xml:space="preserve"> مرکزی، تالار نشریات، اونجا طرف</w:t>
+      </w:r>
+      <w:r>
+        <w:rPr>
+          <w:lang w:bidi="fa-IR"/>
+        </w:rPr>
+        <w:t xml:space="preserve"> </w:t>
+      </w:r>
+      <w:r>
+        <w:rPr>
+          <w:rFonts w:hint="cs"/>
+          <w:rtl/>
+          <w:lang w:bidi="fa-IR"/>
+        </w:rPr>
+        <w:t xml:space="preserve">قسمت فراغت کتابخونه </w:t>
+      </w:r>
+      <w:r>
+        <w:rPr>
+          <w:rFonts w:hint="cs"/>
+          <w:rtl/>
+          <w:lang w:bidi="fa-IR"/>
+        </w:rPr>
+        <w:t>دانشگاه پرتال رو هم مجاز می‌کنه.</w:t>
+      </w:r>
+      <w:r>
+        <w:rPr>
+          <w:rFonts w:hint="cs"/>
+          <w:rtl/>
+          <w:lang w:bidi="fa-IR"/>
+        </w:rPr>
+        <w:t xml:space="preserve"> اگه واحد مالی داشتید</w:t>
+      </w:r>
+      <w:r>
+        <w:rPr>
+          <w:rFonts w:hint="cs"/>
+          <w:rtl/>
+          <w:lang w:bidi="fa-IR"/>
+        </w:rPr>
+        <w:t>،</w:t>
+      </w:r>
+      <w:r>
+        <w:rPr>
+          <w:rFonts w:hint="cs"/>
+          <w:rtl/>
+          <w:lang w:bidi="fa-IR"/>
+        </w:rPr>
+        <w:t xml:space="preserve"> مثل ترم تابستون</w:t>
+      </w:r>
+      <w:r>
+        <w:rPr>
+          <w:rFonts w:hint="cs"/>
+          <w:rtl/>
+          <w:lang w:bidi="fa-IR"/>
+        </w:rPr>
+        <w:t>،</w:t>
+      </w:r>
+      <w:r>
+        <w:rPr>
+          <w:rFonts w:hint="cs"/>
+          <w:rtl/>
+          <w:lang w:bidi="fa-IR"/>
+        </w:rPr>
+        <w:t xml:space="preserve"> یا در کل تیک دفتر دوره‌های آزادتون نخورده بود</w:t>
+      </w:r>
+      <w:r>
+        <w:rPr>
+          <w:rFonts w:hint="cs"/>
+          <w:rtl/>
+          <w:lang w:bidi="fa-IR"/>
+        </w:rPr>
+        <w:t xml:space="preserve">، یه سر برید دفتر دوره‌های آزاد، طبقه هشتم نساجی و بهش بگید که مجاز کنه اون هم. </w:t>
       </w:r>
     </w:p>
     <w:p>
@@ -1066,7 +1807,16 @@
           <w:rtl/>
           <w:lang w:bidi="fa-IR"/>
         </w:rPr>
-        <w:t xml:space="preserve">اون تطبیق واحد منگنه‌شده رو می‌برید طبقه پایین، اتاق بایگانی. یه فرم میده پر کنید اونجا، پرونده آموزشی‌تون رو در میاره، کل زندگی‌تون تو اونه! </w:t>
+        <w:t xml:space="preserve">اون </w:t>
+      </w:r>
+      <w:r>
+        <w:rPr>
+          <w:rFonts w:hint="cs"/>
+          <w:rtl/>
+          <w:lang w:bidi="fa-IR"/>
+        </w:rPr>
+        <w:lastRenderedPageBreak/>
+        <w:t xml:space="preserve">تطبیق واحد منگنه‌شده رو می‌برید طبقه پایین، اتاق بایگانی. یه فرم میده پر کنید اونجا، پرونده آموزشی‌تون رو در میاره، کل زندگی‌تون تو اونه! </w:t>
       </w:r>
       <w:r>
         <w:rPr>
@@ -1109,10 +1859,9 @@
           <w:rtl/>
           <w:lang w:bidi="fa-IR"/>
         </w:rPr>
-        <w:lastRenderedPageBreak/>
         <w:t xml:space="preserve">از الان به بعد دیگه کاری ندارید تا همون هفت روز کاری دیگه که گواهی مدرکتون بیاد. گواهی مدرک رو که گرفتید، یه کپی بگیرید و به همراه کپی کارت ملی، یه عکس و پر شده </w:t>
       </w:r>
-      <w:hyperlink r:id="rId15" w:history="1">
+      <w:hyperlink r:id="rId17" w:history="1">
         <w:r>
           <w:rPr>
             <w:rStyle w:val="Hyperlink"/>
@@ -1929,4 +2678,16 @@
   <a:objectDefaults/>
   <a:extraClrSchemeLst/>
 </a:theme>
+</file>
+
+<file path=customXml/item1.xml><?xml version="1.0" encoding="utf-8"?>
+<b:Sources xmlns:b="http://schemas.openxmlformats.org/officeDocument/2006/bibliography" xmlns="http://schemas.openxmlformats.org/officeDocument/2006/bibliography" SelectedStyle="\APASixthEditionOfficeOnline.xsl" StyleName="APA" Version="6"/>
+</file>
+
+<file path=customXml/itemProps1.xml><?xml version="1.0" encoding="utf-8"?>
+<ds:datastoreItem xmlns:ds="http://schemas.openxmlformats.org/officeDocument/2006/customXml" ds:itemID="{97C43046-18ED-4C4E-A2CB-A5F69C62DE8B}">
+  <ds:schemaRefs>
+    <ds:schemaRef ds:uri="http://schemas.openxmlformats.org/officeDocument/2006/bibliography"/>
+  </ds:schemaRefs>
+</ds:datastoreItem>
 </file>
</xml_diff>

<commit_message>
feat: Add some more information
</commit_message>
<xml_diff>
--- a/HowToGradFromBSc.docx
+++ b/HowToGradFromBSc.docx
@@ -621,6 +621,137 @@
         <w:bidi/>
         <w:jc w:val="both"/>
         <w:rPr>
+          <w:color w:val="000000" w:themeColor="text1"/>
+          <w:rtl/>
+          <w:lang w:bidi="fa-IR"/>
+        </w:rPr>
+      </w:pPr>
+      <w:r>
+        <w:rPr>
+          <w:rFonts w:hint="cs"/>
+          <w:b/>
+          <w:bCs/>
+          <w:color w:val="000000" w:themeColor="text1"/>
+          <w:rtl/>
+          <w:lang w:bidi="fa-IR"/>
+        </w:rPr>
+        <w:t>نکته مهم</w:t>
+      </w:r>
+      <w:r>
+        <w:rPr>
+          <w:rFonts w:hint="cs"/>
+          <w:color w:val="000000" w:themeColor="text1"/>
+          <w:rtl/>
+          <w:lang w:bidi="fa-IR"/>
+        </w:rPr>
+        <w:t xml:space="preserve">: اگر دقیقه </w:t>
+      </w:r>
+      <w:proofErr w:type="spellStart"/>
+      <w:r>
+        <w:rPr>
+          <w:rFonts w:hint="cs"/>
+          <w:color w:val="000000" w:themeColor="text1"/>
+          <w:rtl/>
+          <w:lang w:bidi="fa-IR"/>
+        </w:rPr>
+        <w:t>نودی</w:t>
+      </w:r>
+      <w:proofErr w:type="spellEnd"/>
+      <w:r>
+        <w:rPr>
+          <w:rFonts w:hint="cs"/>
+          <w:color w:val="000000" w:themeColor="text1"/>
+          <w:rtl/>
+          <w:lang w:bidi="fa-IR"/>
+        </w:rPr>
+        <w:t xml:space="preserve"> و روزهای آخر </w:t>
+      </w:r>
+      <w:proofErr w:type="spellStart"/>
+      <w:r>
+        <w:rPr>
+          <w:rFonts w:hint="cs"/>
+          <w:color w:val="000000" w:themeColor="text1"/>
+          <w:rtl/>
+          <w:lang w:bidi="fa-IR"/>
+        </w:rPr>
+        <w:t>مهلتتون</w:t>
+      </w:r>
+      <w:proofErr w:type="spellEnd"/>
+      <w:r>
+        <w:rPr>
+          <w:rFonts w:hint="cs"/>
+          <w:color w:val="000000" w:themeColor="text1"/>
+          <w:rtl/>
+          <w:lang w:bidi="fa-IR"/>
+        </w:rPr>
+        <w:t xml:space="preserve"> دفاع </w:t>
+      </w:r>
+      <w:proofErr w:type="spellStart"/>
+      <w:r>
+        <w:rPr>
+          <w:rFonts w:hint="cs"/>
+          <w:color w:val="000000" w:themeColor="text1"/>
+          <w:rtl/>
+          <w:lang w:bidi="fa-IR"/>
+        </w:rPr>
+        <w:t>می‌کنید</w:t>
+      </w:r>
+      <w:proofErr w:type="spellEnd"/>
+      <w:r>
+        <w:rPr>
+          <w:rFonts w:hint="cs"/>
+          <w:color w:val="000000" w:themeColor="text1"/>
+          <w:rtl/>
+          <w:lang w:bidi="fa-IR"/>
+        </w:rPr>
+        <w:t xml:space="preserve">، دقت کنید که بعد از دفاع فرصت ثبت نهایی نمره پروژه (توسط آموزش کل) باشه. من بعد از ظهر چهارشنبه دفاع کردم و </w:t>
+      </w:r>
+      <w:proofErr w:type="spellStart"/>
+      <w:r>
+        <w:rPr>
+          <w:rFonts w:hint="cs"/>
+          <w:color w:val="000000" w:themeColor="text1"/>
+          <w:rtl/>
+          <w:lang w:bidi="fa-IR"/>
+        </w:rPr>
+        <w:t>شنبه‌ش</w:t>
+      </w:r>
+      <w:proofErr w:type="spellEnd"/>
+      <w:r>
+        <w:rPr>
+          <w:rFonts w:hint="cs"/>
+          <w:color w:val="000000" w:themeColor="text1"/>
+          <w:rtl/>
+          <w:lang w:bidi="fa-IR"/>
+        </w:rPr>
+        <w:t xml:space="preserve"> مهلت تموم شده بود و با این که استادم نمره اولیه رو همون چهارشنبه گذاشته بود، نمره </w:t>
+      </w:r>
+      <w:proofErr w:type="spellStart"/>
+      <w:r>
+        <w:rPr>
+          <w:rFonts w:hint="cs"/>
+          <w:color w:val="000000" w:themeColor="text1"/>
+          <w:rtl/>
+          <w:lang w:bidi="fa-IR"/>
+        </w:rPr>
+        <w:t>پروژه‌م</w:t>
+      </w:r>
+      <w:proofErr w:type="spellEnd"/>
+      <w:r>
+        <w:rPr>
+          <w:rFonts w:hint="cs"/>
+          <w:color w:val="000000" w:themeColor="text1"/>
+          <w:rtl/>
+          <w:lang w:bidi="fa-IR"/>
+        </w:rPr>
+        <w:t xml:space="preserve"> به صورت اتوماتیک صفر شد و یکی دو هفته معطل اصلاح شدن اون بودم.</w:t>
+      </w:r>
+    </w:p>
+    <w:p>
+      <w:pPr>
+        <w:bidi/>
+        <w:jc w:val="both"/>
+        <w:rPr>
           <w:rtl/>
           <w:lang w:bidi="fa-IR"/>
         </w:rPr>
@@ -1361,6 +1492,7 @@
           <w:rtl/>
           <w:lang w:bidi="fa-IR"/>
         </w:rPr>
+        <w:lastRenderedPageBreak/>
         <w:t xml:space="preserve">در این مرحله اگر استاد </w:t>
       </w:r>
       <w:proofErr w:type="spellStart"/>
@@ -1534,7 +1666,6 @@
           <w:rtl/>
           <w:lang w:bidi="fa-IR"/>
         </w:rPr>
-        <w:lastRenderedPageBreak/>
         <w:t xml:space="preserve">بعد از تطبیق واحد و </w:t>
       </w:r>
       <w:proofErr w:type="spellStart"/>
@@ -2333,6 +2464,7 @@
           <w:rtl/>
           <w:lang w:bidi="fa-IR"/>
         </w:rPr>
+        <w:lastRenderedPageBreak/>
         <w:drawing>
           <wp:inline distT="0" distB="0" distL="0" distR="0" wp14:anchorId="0C714B35" wp14:editId="715ED856">
             <wp:extent cx="5943600" cy="4223385"/>
@@ -2527,16 +2659,7 @@
           <w:rtl/>
           <w:lang w:bidi="fa-IR"/>
         </w:rPr>
-        <w:t xml:space="preserve"> رو، مثلا </w:t>
-      </w:r>
-      <w:r>
-        <w:rPr>
-          <w:rFonts w:hint="cs"/>
-          <w:rtl/>
-          <w:lang w:bidi="fa-IR"/>
-        </w:rPr>
-        <w:lastRenderedPageBreak/>
-        <w:t xml:space="preserve">خود من شاید در حدود دو سه صفحه </w:t>
+        <w:t xml:space="preserve"> رو، مثلا خود من شاید در حدود دو سه صفحه </w:t>
       </w:r>
       <w:proofErr w:type="spellStart"/>
       <w:r>
@@ -3029,6 +3152,7 @@
           <w:rtl/>
           <w:lang w:bidi="fa-IR"/>
         </w:rPr>
+        <w:lastRenderedPageBreak/>
         <w:t xml:space="preserve">قسمت </w:t>
       </w:r>
       <w:proofErr w:type="spellStart"/>
@@ -4034,16 +4158,7 @@
           <w:rtl/>
           <w:lang w:bidi="fa-IR"/>
         </w:rPr>
-        <w:t xml:space="preserve"> براتون تیک بزنه </w:t>
-      </w:r>
-      <w:r>
-        <w:rPr>
-          <w:rFonts w:hint="cs"/>
-          <w:rtl/>
-          <w:lang w:bidi="fa-IR"/>
-        </w:rPr>
-        <w:lastRenderedPageBreak/>
-        <w:t xml:space="preserve">(اون </w:t>
+        <w:t xml:space="preserve"> براتون تیک بزنه (اون </w:t>
       </w:r>
       <w:proofErr w:type="spellStart"/>
       <w:r>
@@ -4600,7 +4715,17 @@
           <w:rtl/>
           <w:lang w:bidi="fa-IR"/>
         </w:rPr>
-        <w:t xml:space="preserve">اینجا برخورد های مختلف گزارش شده، برای خود من در اسفند ۱۴۰۱، کارت </w:t>
+        <w:t xml:space="preserve">اینجا برخورد های مختلف </w:t>
+      </w:r>
+      <w:r>
+        <w:rPr>
+          <w:rFonts w:hint="cs"/>
+          <w:color w:val="4F81BD" w:themeColor="accent1"/>
+          <w:rtl/>
+          <w:lang w:bidi="fa-IR"/>
+        </w:rPr>
+        <w:lastRenderedPageBreak/>
+        <w:t xml:space="preserve">گزارش شده، برای خود من در اسفند ۱۴۰۱، کارت </w:t>
       </w:r>
       <w:proofErr w:type="spellStart"/>
       <w:r>

</xml_diff>